<commit_message>
migrasi data kegiatan skkft dari website sebelumnya, menambahkan proses claim kegiatan dari website sebelumnya, update format export SKPI, menambahkan fungsi dependen dropdown create kegiatan SKKFT
</commit_message>
<xml_diff>
--- a/public/skpi-template/skpi.docx
+++ b/public/skpi-template/skpi.docx
@@ -17,8 +17,8 @@
         <w:tblLook w:val="04A0" w:firstRow="1" w:lastRow="0" w:firstColumn="1" w:lastColumn="0" w:noHBand="0" w:noVBand="1"/>
       </w:tblPr>
       <w:tblGrid>
-        <w:gridCol w:w="4947"/>
-        <w:gridCol w:w="4079"/>
+        <w:gridCol w:w="4094"/>
+        <w:gridCol w:w="4932"/>
       </w:tblGrid>
       <w:tr>
         <w:tc>
@@ -127,7 +127,58 @@
                 <w:szCs w:val="28"/>
                 <w:lang w:val="en-US"/>
               </w:rPr>
-              <w:t>${</w:t>
+              <w:t>SKPI/${</w:t>
+            </w:r>
+            <w:proofErr w:type="spellStart"/>
+            <w:r>
+              <w:rPr>
+                <w:rFonts w:ascii="Arial Nova Cond" w:hAnsi="Arial Nova Cond" w:cstheme="minorHAnsi"/>
+                <w:b/>
+                <w:bCs/>
+                <w:color w:val="0F4761" w:themeColor="accent1" w:themeShade="BF"/>
+                <w:sz w:val="28"/>
+                <w:szCs w:val="28"/>
+              </w:rPr>
+              <w:t>kodeProdi</w:t>
+            </w:r>
+            <w:proofErr w:type="spellEnd"/>
+            <w:r>
+              <w:rPr>
+                <w:rFonts w:ascii="Arial Nova Cond" w:hAnsi="Arial Nova Cond" w:cstheme="minorHAnsi"/>
+                <w:b/>
+                <w:bCs/>
+                <w:color w:val="0F4761" w:themeColor="accent1" w:themeShade="BF"/>
+                <w:sz w:val="28"/>
+                <w:szCs w:val="28"/>
+                <w:lang w:val="en-US"/>
+              </w:rPr>
+              <w:t>}/FT/${</w:t>
+            </w:r>
+            <w:proofErr w:type="spellStart"/>
+            <w:r>
+              <w:rPr>
+                <w:rFonts w:ascii="Arial Nova Cond" w:hAnsi="Arial Nova Cond" w:cstheme="minorHAnsi"/>
+                <w:b/>
+                <w:bCs/>
+                <w:color w:val="0F4761" w:themeColor="accent1" w:themeShade="BF"/>
+                <w:sz w:val="28"/>
+                <w:szCs w:val="28"/>
+                <w:lang w:val="en-US"/>
+              </w:rPr>
+              <w:t>tahun</w:t>
+            </w:r>
+            <w:proofErr w:type="spellEnd"/>
+            <w:r>
+              <w:rPr>
+                <w:rFonts w:ascii="Arial Nova Cond" w:hAnsi="Arial Nova Cond" w:cstheme="minorHAnsi"/>
+                <w:b/>
+                <w:bCs/>
+                <w:color w:val="0F4761" w:themeColor="accent1" w:themeShade="BF"/>
+                <w:sz w:val="28"/>
+                <w:szCs w:val="28"/>
+                <w:lang w:val="en-US"/>
+              </w:rPr>
+              <w:t>}/${</w:t>
             </w:r>
             <w:proofErr w:type="spellStart"/>
             <w:r>
@@ -199,8 +250,7 @@
               <w:rPr>
                 <w:rFonts w:ascii="Arial Nova Cond" w:hAnsi="Arial Nova Cond" w:cstheme="minorHAnsi"/>
                 <w:color w:val="156082" w:themeColor="accent1"/>
-                <w:sz w:val="22"/>
-                <w:szCs w:val="22"/>
+                <w:sz w:val="21"/>
                 <w:lang w:val="en-US"/>
               </w:rPr>
             </w:pPr>
@@ -209,8 +259,7 @@
               <w:rPr>
                 <w:rFonts w:ascii="Arial Nova Cond" w:hAnsi="Arial Nova Cond" w:cstheme="minorHAnsi"/>
                 <w:color w:val="0F4761" w:themeColor="accent1" w:themeShade="BF"/>
-                <w:sz w:val="22"/>
-                <w:szCs w:val="22"/>
+                <w:sz w:val="21"/>
                 <w:lang w:val="en-US"/>
               </w:rPr>
               <w:t xml:space="preserve">Surat </w:t>
@@ -220,8 +269,7 @@
               <w:rPr>
                 <w:rFonts w:ascii="Arial Nova Cond" w:hAnsi="Arial Nova Cond" w:cstheme="minorHAnsi"/>
                 <w:color w:val="0F4761" w:themeColor="accent1" w:themeShade="BF"/>
-                <w:sz w:val="22"/>
-                <w:szCs w:val="22"/>
+                <w:sz w:val="21"/>
                 <w:lang w:val="en-US"/>
               </w:rPr>
               <w:t>Keterangan</w:t>
@@ -231,8 +279,7 @@
               <w:rPr>
                 <w:rFonts w:ascii="Arial Nova Cond" w:hAnsi="Arial Nova Cond" w:cstheme="minorHAnsi"/>
                 <w:color w:val="0F4761" w:themeColor="accent1" w:themeShade="BF"/>
-                <w:sz w:val="22"/>
-                <w:szCs w:val="22"/>
+                <w:sz w:val="21"/>
                 <w:lang w:val="en-US"/>
               </w:rPr>
               <w:t xml:space="preserve"> </w:t>
@@ -242,8 +289,7 @@
               <w:rPr>
                 <w:rFonts w:ascii="Arial Nova Cond" w:hAnsi="Arial Nova Cond" w:cstheme="minorHAnsi"/>
                 <w:color w:val="0F4761" w:themeColor="accent1" w:themeShade="BF"/>
-                <w:sz w:val="22"/>
-                <w:szCs w:val="22"/>
+                <w:sz w:val="21"/>
                 <w:lang w:val="en-US"/>
               </w:rPr>
               <w:t>Pendamping</w:t>
@@ -253,10 +299,145 @@
               <w:rPr>
                 <w:rFonts w:ascii="Arial Nova Cond" w:hAnsi="Arial Nova Cond" w:cstheme="minorHAnsi"/>
                 <w:color w:val="0F4761" w:themeColor="accent1" w:themeShade="BF"/>
-                <w:sz w:val="22"/>
-                <w:szCs w:val="22"/>
+                <w:sz w:val="21"/>
                 <w:lang w:val="en-US"/>
               </w:rPr>
+              <w:t xml:space="preserve"> </w:t>
+            </w:r>
+            <w:r>
+              <w:rPr>
+                <w:rFonts w:ascii="Arial Nova Cond" w:hAnsi="Arial Nova Cond" w:cstheme="minorHAnsi"/>
+                <w:color w:val="0F4761" w:themeColor="accent1" w:themeShade="BF"/>
+                <w:sz w:val="21"/>
+                <w:lang w:val="en-US"/>
+              </w:rPr>
+              <w:t>I</w:t>
+            </w:r>
+            <w:r>
+              <w:rPr>
+                <w:rFonts w:ascii="Arial Nova Cond" w:hAnsi="Arial Nova Cond" w:cstheme="minorHAnsi"/>
+                <w:color w:val="0F4761" w:themeColor="accent1" w:themeShade="BF"/>
+                <w:sz w:val="21"/>
+                <w:lang w:val="en-US"/>
+              </w:rPr>
+              <w:t xml:space="preserve">jazah </w:t>
+            </w:r>
+            <w:proofErr w:type="spellStart"/>
+            <w:r>
+              <w:rPr>
+                <w:rFonts w:ascii="Arial Nova Cond" w:hAnsi="Arial Nova Cond" w:cstheme="minorHAnsi"/>
+                <w:color w:val="0F4761" w:themeColor="accent1" w:themeShade="BF"/>
+                <w:sz w:val="21"/>
+                <w:lang w:val="en-US"/>
+              </w:rPr>
+              <w:t>menerangkan</w:t>
+            </w:r>
+            <w:proofErr w:type="spellEnd"/>
+            <w:r>
+              <w:rPr>
+                <w:rFonts w:ascii="Arial Nova Cond" w:hAnsi="Arial Nova Cond" w:cstheme="minorHAnsi"/>
+                <w:color w:val="0F4761" w:themeColor="accent1" w:themeShade="BF"/>
+                <w:sz w:val="21"/>
+                <w:lang w:val="en-US"/>
+              </w:rPr>
+              <w:t xml:space="preserve"> </w:t>
+            </w:r>
+            <w:proofErr w:type="spellStart"/>
+            <w:r>
+              <w:rPr>
+                <w:rFonts w:ascii="Arial Nova Cond" w:hAnsi="Arial Nova Cond" w:cstheme="minorHAnsi"/>
+                <w:color w:val="0F4761" w:themeColor="accent1" w:themeShade="BF"/>
+                <w:sz w:val="21"/>
+                <w:lang w:val="en-US"/>
+              </w:rPr>
+              <w:t>cap</w:t>
+            </w:r>
+            <w:r>
+              <w:rPr>
+                <w:rFonts w:ascii="Arial Nova Cond" w:hAnsi="Arial Nova Cond" w:cstheme="minorHAnsi"/>
+                <w:color w:val="0F4761" w:themeColor="accent1" w:themeShade="BF"/>
+                <w:sz w:val="21"/>
+                <w:lang w:val="en-US"/>
+              </w:rPr>
+              <w:t>a</w:t>
+            </w:r>
+            <w:r>
+              <w:rPr>
+                <w:rFonts w:ascii="Arial Nova Cond" w:hAnsi="Arial Nova Cond" w:cstheme="minorHAnsi"/>
+                <w:color w:val="0F4761" w:themeColor="accent1" w:themeShade="BF"/>
+                <w:sz w:val="21"/>
+                <w:lang w:val="en-US"/>
+              </w:rPr>
+              <w:t>ian</w:t>
+            </w:r>
+            <w:proofErr w:type="spellEnd"/>
+            <w:r>
+              <w:rPr>
+                <w:rFonts w:ascii="Arial Nova Cond" w:hAnsi="Arial Nova Cond" w:cstheme="minorHAnsi"/>
+                <w:color w:val="0F4761" w:themeColor="accent1" w:themeShade="BF"/>
+                <w:sz w:val="21"/>
+                <w:lang w:val="en-US"/>
+              </w:rPr>
+              <w:t xml:space="preserve"> dan </w:t>
+            </w:r>
+            <w:proofErr w:type="spellStart"/>
+            <w:r>
+              <w:rPr>
+                <w:rFonts w:ascii="Arial Nova Cond" w:hAnsi="Arial Nova Cond" w:cstheme="minorHAnsi"/>
+                <w:color w:val="0F4761" w:themeColor="accent1" w:themeShade="BF"/>
+                <w:sz w:val="21"/>
+                <w:lang w:val="en-US"/>
+              </w:rPr>
+              <w:t>prestasi</w:t>
+            </w:r>
+            <w:proofErr w:type="spellEnd"/>
+            <w:r>
+              <w:rPr>
+                <w:rFonts w:ascii="Arial Nova Cond" w:hAnsi="Arial Nova Cond" w:cstheme="minorHAnsi"/>
+                <w:color w:val="0F4761" w:themeColor="accent1" w:themeShade="BF"/>
+                <w:sz w:val="21"/>
+                <w:lang w:val="en-US"/>
+              </w:rPr>
+              <w:t xml:space="preserve"> </w:t>
+            </w:r>
+            <w:proofErr w:type="spellStart"/>
+            <w:r>
+              <w:rPr>
+                <w:rFonts w:ascii="Arial Nova Cond" w:hAnsi="Arial Nova Cond" w:cstheme="minorHAnsi"/>
+                <w:color w:val="0F4761" w:themeColor="accent1" w:themeShade="BF"/>
+                <w:sz w:val="21"/>
+                <w:lang w:val="en-US"/>
+              </w:rPr>
+              <w:t>dari</w:t>
+            </w:r>
+            <w:proofErr w:type="spellEnd"/>
+            <w:r>
+              <w:rPr>
+                <w:rFonts w:ascii="Arial Nova Cond" w:hAnsi="Arial Nova Cond" w:cstheme="minorHAnsi"/>
+                <w:color w:val="0F4761" w:themeColor="accent1" w:themeShade="BF"/>
+                <w:sz w:val="21"/>
+                <w:lang w:val="en-US"/>
+              </w:rPr>
+              <w:t xml:space="preserve"> </w:t>
+            </w:r>
+            <w:proofErr w:type="spellStart"/>
+            <w:r>
+              <w:rPr>
+                <w:rFonts w:ascii="Arial Nova Cond" w:hAnsi="Arial Nova Cond" w:cstheme="minorHAnsi"/>
+                <w:color w:val="0F4761" w:themeColor="accent1" w:themeShade="BF"/>
+                <w:sz w:val="21"/>
+                <w:lang w:val="en-US"/>
+              </w:rPr>
+              <w:t>pemegang</w:t>
+            </w:r>
+            <w:proofErr w:type="spellEnd"/>
+            <w:r>
+              <w:rPr>
+                <w:rFonts w:ascii="Arial Nova Cond" w:hAnsi="Arial Nova Cond" w:cstheme="minorHAnsi"/>
+                <w:color w:val="0F4761" w:themeColor="accent1" w:themeShade="BF"/>
+                <w:sz w:val="21"/>
+                <w:lang w:val="en-US"/>
+              </w:rPr>
               <w:t xml:space="preserve"> ijazah </w:t>
             </w:r>
             <w:proofErr w:type="spellStart"/>
@@ -264,215 +445,95 @@
               <w:rPr>
                 <w:rFonts w:ascii="Arial Nova Cond" w:hAnsi="Arial Nova Cond" w:cstheme="minorHAnsi"/>
                 <w:color w:val="0F4761" w:themeColor="accent1" w:themeShade="BF"/>
-                <w:sz w:val="22"/>
-                <w:szCs w:val="22"/>
+                <w:sz w:val="21"/>
                 <w:lang w:val="en-US"/>
               </w:rPr>
-              <w:t>menerangkan</w:t>
+              <w:t>selama</w:t>
             </w:r>
             <w:proofErr w:type="spellEnd"/>
             <w:r>
               <w:rPr>
                 <w:rFonts w:ascii="Arial Nova Cond" w:hAnsi="Arial Nova Cond" w:cstheme="minorHAnsi"/>
                 <w:color w:val="0F4761" w:themeColor="accent1" w:themeShade="BF"/>
-                <w:sz w:val="22"/>
-                <w:szCs w:val="22"/>
+                <w:sz w:val="21"/>
                 <w:lang w:val="en-US"/>
               </w:rPr>
-              <w:t xml:space="preserve"> </w:t>
+              <w:t xml:space="preserve"> masa </w:t>
             </w:r>
             <w:proofErr w:type="spellStart"/>
             <w:r>
               <w:rPr>
                 <w:rFonts w:ascii="Arial Nova Cond" w:hAnsi="Arial Nova Cond" w:cstheme="minorHAnsi"/>
                 <w:color w:val="0F4761" w:themeColor="accent1" w:themeShade="BF"/>
-                <w:sz w:val="22"/>
-                <w:szCs w:val="22"/>
+                <w:sz w:val="21"/>
                 <w:lang w:val="en-US"/>
               </w:rPr>
-              <w:t>capian</w:t>
+              <w:t>studi</w:t>
             </w:r>
             <w:proofErr w:type="spellEnd"/>
             <w:r>
               <w:rPr>
                 <w:rFonts w:ascii="Arial Nova Cond" w:hAnsi="Arial Nova Cond" w:cstheme="minorHAnsi"/>
                 <w:color w:val="0F4761" w:themeColor="accent1" w:themeShade="BF"/>
-                <w:sz w:val="22"/>
-                <w:szCs w:val="22"/>
+                <w:sz w:val="21"/>
                 <w:lang w:val="en-US"/>
               </w:rPr>
-              <w:t xml:space="preserve"> dan </w:t>
+              <w:t xml:space="preserve"> di </w:t>
             </w:r>
             <w:proofErr w:type="spellStart"/>
             <w:r>
               <w:rPr>
                 <w:rFonts w:ascii="Arial Nova Cond" w:hAnsi="Arial Nova Cond" w:cstheme="minorHAnsi"/>
                 <w:color w:val="0F4761" w:themeColor="accent1" w:themeShade="BF"/>
-                <w:sz w:val="22"/>
-                <w:szCs w:val="22"/>
+                <w:sz w:val="21"/>
                 <w:lang w:val="en-US"/>
               </w:rPr>
-              <w:t>prestasi</w:t>
+              <w:t>Fakultas</w:t>
             </w:r>
             <w:proofErr w:type="spellEnd"/>
             <w:r>
               <w:rPr>
                 <w:rFonts w:ascii="Arial Nova Cond" w:hAnsi="Arial Nova Cond" w:cstheme="minorHAnsi"/>
                 <w:color w:val="0F4761" w:themeColor="accent1" w:themeShade="BF"/>
-                <w:sz w:val="22"/>
-                <w:szCs w:val="22"/>
+                <w:sz w:val="21"/>
                 <w:lang w:val="en-US"/>
               </w:rPr>
-              <w:t xml:space="preserve"> </w:t>
-            </w:r>
-            <w:proofErr w:type="spellStart"/>
+              <w:t xml:space="preserve"> Teknik Program Studi </w:t>
+            </w:r>
             <w:r>
               <w:rPr>
                 <w:rFonts w:ascii="Arial Nova Cond" w:hAnsi="Arial Nova Cond" w:cstheme="minorHAnsi"/>
                 <w:color w:val="0F4761" w:themeColor="accent1" w:themeShade="BF"/>
-                <w:sz w:val="22"/>
-                <w:szCs w:val="22"/>
+                <w:sz w:val="21"/>
                 <w:lang w:val="en-US"/>
               </w:rPr>
-              <w:t>dari</w:t>
-            </w:r>
-            <w:proofErr w:type="spellEnd"/>
+              <w:t>${</w:t>
+            </w:r>
+            <w:proofErr w:type="spellStart"/>
             <w:r>
               <w:rPr>
                 <w:rFonts w:ascii="Arial Nova Cond" w:hAnsi="Arial Nova Cond" w:cstheme="minorHAnsi"/>
                 <w:color w:val="0F4761" w:themeColor="accent1" w:themeShade="BF"/>
-                <w:sz w:val="22"/>
-                <w:szCs w:val="22"/>
+                <w:sz w:val="21"/>
                 <w:lang w:val="en-US"/>
               </w:rPr>
-              <w:t xml:space="preserve"> </w:t>
-            </w:r>
-            <w:proofErr w:type="spellStart"/>
+              <w:t>program_studi</w:t>
+            </w:r>
+            <w:proofErr w:type="spellEnd"/>
             <w:r>
               <w:rPr>
                 <w:rFonts w:ascii="Arial Nova Cond" w:hAnsi="Arial Nova Cond" w:cstheme="minorHAnsi"/>
                 <w:color w:val="0F4761" w:themeColor="accent1" w:themeShade="BF"/>
-                <w:sz w:val="22"/>
-                <w:szCs w:val="22"/>
+                <w:sz w:val="21"/>
                 <w:lang w:val="en-US"/>
               </w:rPr>
-              <w:t>pemegang</w:t>
-            </w:r>
-            <w:proofErr w:type="spellEnd"/>
+              <w:t>}</w:t>
+            </w:r>
             <w:r>
               <w:rPr>
                 <w:rFonts w:ascii="Arial Nova Cond" w:hAnsi="Arial Nova Cond" w:cstheme="minorHAnsi"/>
                 <w:color w:val="0F4761" w:themeColor="accent1" w:themeShade="BF"/>
-                <w:sz w:val="22"/>
-                <w:szCs w:val="22"/>
-                <w:lang w:val="en-US"/>
-              </w:rPr>
-              <w:t xml:space="preserve"> ijazah </w:t>
-            </w:r>
-            <w:proofErr w:type="spellStart"/>
-            <w:r>
-              <w:rPr>
-                <w:rFonts w:ascii="Arial Nova Cond" w:hAnsi="Arial Nova Cond" w:cstheme="minorHAnsi"/>
-                <w:color w:val="0F4761" w:themeColor="accent1" w:themeShade="BF"/>
-                <w:sz w:val="22"/>
-                <w:szCs w:val="22"/>
-                <w:lang w:val="en-US"/>
-              </w:rPr>
-              <w:t>selama</w:t>
-            </w:r>
-            <w:proofErr w:type="spellEnd"/>
-            <w:r>
-              <w:rPr>
-                <w:rFonts w:ascii="Arial Nova Cond" w:hAnsi="Arial Nova Cond" w:cstheme="minorHAnsi"/>
-                <w:color w:val="0F4761" w:themeColor="accent1" w:themeShade="BF"/>
-                <w:sz w:val="22"/>
-                <w:szCs w:val="22"/>
-                <w:lang w:val="en-US"/>
-              </w:rPr>
-              <w:t xml:space="preserve"> masa </w:t>
-            </w:r>
-            <w:proofErr w:type="spellStart"/>
-            <w:r>
-              <w:rPr>
-                <w:rFonts w:ascii="Arial Nova Cond" w:hAnsi="Arial Nova Cond" w:cstheme="minorHAnsi"/>
-                <w:color w:val="0F4761" w:themeColor="accent1" w:themeShade="BF"/>
-                <w:sz w:val="22"/>
-                <w:szCs w:val="22"/>
-                <w:lang w:val="en-US"/>
-              </w:rPr>
-              <w:t>studi</w:t>
-            </w:r>
-            <w:proofErr w:type="spellEnd"/>
-            <w:r>
-              <w:rPr>
-                <w:rFonts w:ascii="Arial Nova Cond" w:hAnsi="Arial Nova Cond" w:cstheme="minorHAnsi"/>
-                <w:color w:val="0F4761" w:themeColor="accent1" w:themeShade="BF"/>
-                <w:sz w:val="22"/>
-                <w:szCs w:val="22"/>
-                <w:lang w:val="en-US"/>
-              </w:rPr>
-              <w:t xml:space="preserve"> di </w:t>
-            </w:r>
-            <w:proofErr w:type="spellStart"/>
-            <w:r>
-              <w:rPr>
-                <w:rFonts w:ascii="Arial Nova Cond" w:hAnsi="Arial Nova Cond" w:cstheme="minorHAnsi"/>
-                <w:color w:val="0F4761" w:themeColor="accent1" w:themeShade="BF"/>
-                <w:sz w:val="22"/>
-                <w:szCs w:val="22"/>
-                <w:lang w:val="en-US"/>
-              </w:rPr>
-              <w:t>Fakultas</w:t>
-            </w:r>
-            <w:proofErr w:type="spellEnd"/>
-            <w:r>
-              <w:rPr>
-                <w:rFonts w:ascii="Arial Nova Cond" w:hAnsi="Arial Nova Cond" w:cstheme="minorHAnsi"/>
-                <w:color w:val="0F4761" w:themeColor="accent1" w:themeShade="BF"/>
-                <w:sz w:val="22"/>
-                <w:szCs w:val="22"/>
-                <w:lang w:val="en-US"/>
-              </w:rPr>
-              <w:t xml:space="preserve"> Teknik Program Studi </w:t>
-            </w:r>
-            <w:r>
-              <w:rPr>
-                <w:rFonts w:ascii="Arial Nova Cond" w:hAnsi="Arial Nova Cond" w:cstheme="minorHAnsi"/>
-                <w:color w:val="0F4761" w:themeColor="accent1" w:themeShade="BF"/>
-                <w:sz w:val="22"/>
-                <w:szCs w:val="22"/>
-                <w:lang w:val="en-US"/>
-              </w:rPr>
-              <w:t>${</w:t>
-            </w:r>
-            <w:proofErr w:type="spellStart"/>
-            <w:r>
-              <w:rPr>
-                <w:rFonts w:ascii="Arial Nova Cond" w:hAnsi="Arial Nova Cond" w:cstheme="minorHAnsi"/>
-                <w:color w:val="0F4761" w:themeColor="accent1" w:themeShade="BF"/>
-                <w:sz w:val="22"/>
-                <w:szCs w:val="22"/>
-                <w:lang w:val="en-US"/>
-              </w:rPr>
-              <w:t>program_studi</w:t>
-            </w:r>
-            <w:proofErr w:type="spellEnd"/>
-            <w:r>
-              <w:rPr>
-                <w:rFonts w:ascii="Arial Nova Cond" w:hAnsi="Arial Nova Cond" w:cstheme="minorHAnsi"/>
-                <w:color w:val="0F4761" w:themeColor="accent1" w:themeShade="BF"/>
-                <w:sz w:val="22"/>
-                <w:szCs w:val="22"/>
-                <w:lang w:val="en-US"/>
-              </w:rPr>
-              <w:t>}</w:t>
-            </w:r>
-            <w:r>
-              <w:rPr>
-                <w:rFonts w:ascii="Arial Nova Cond" w:hAnsi="Arial Nova Cond" w:cstheme="minorHAnsi"/>
-                <w:color w:val="0F4761" w:themeColor="accent1" w:themeShade="BF"/>
-                <w:sz w:val="22"/>
-                <w:szCs w:val="22"/>
+                <w:sz w:val="21"/>
                 <w:lang w:val="en-US"/>
               </w:rPr>
               <w:t xml:space="preserve"> - Universitas Islam Bandung</w:t>
@@ -515,7 +576,7 @@
     <w:tbl>
       <w:tblPr>
         <w:tblStyle w:val="TableGrid"/>
-        <w:tblW w:w="0" w:type="auto"/>
+        <w:tblW w:w="9327" w:type="dxa"/>
         <w:tblInd w:w="567" w:type="dxa"/>
         <w:tblBorders>
           <w:top w:val="none" w:sz="0" w:space="0" w:color="auto"/>
@@ -528,13 +589,13 @@
         <w:tblLook w:val="04A0" w:firstRow="1" w:lastRow="0" w:firstColumn="1" w:lastColumn="0" w:noHBand="0" w:noVBand="1"/>
       </w:tblPr>
       <w:tblGrid>
-        <w:gridCol w:w="4225"/>
+        <w:gridCol w:w="5103"/>
         <w:gridCol w:w="4224"/>
       </w:tblGrid>
       <w:tr>
         <w:tc>
           <w:tcPr>
-            <w:tcW w:w="4225" w:type="dxa"/>
+            <w:tcW w:w="5103" w:type="dxa"/>
           </w:tcPr>
           <w:p>
             <w:pPr>
@@ -671,7 +732,7 @@
       <w:tr>
         <w:tc>
           <w:tcPr>
-            <w:tcW w:w="4225" w:type="dxa"/>
+            <w:tcW w:w="5103" w:type="dxa"/>
           </w:tcPr>
           <w:p>
             <w:pPr>
@@ -873,7 +934,7 @@
       <w:tr>
         <w:tc>
           <w:tcPr>
-            <w:tcW w:w="4225" w:type="dxa"/>
+            <w:tcW w:w="5103" w:type="dxa"/>
           </w:tcPr>
           <w:p>
             <w:pPr>
@@ -1026,7 +1087,7 @@
       <w:tr>
         <w:tc>
           <w:tcPr>
-            <w:tcW w:w="4225" w:type="dxa"/>
+            <w:tcW w:w="5103" w:type="dxa"/>
           </w:tcPr>
           <w:p>
             <w:pPr>
@@ -1195,7 +1256,7 @@
     <w:tbl>
       <w:tblPr>
         <w:tblStyle w:val="TableGrid"/>
-        <w:tblW w:w="0" w:type="auto"/>
+        <w:tblW w:w="8930" w:type="dxa"/>
         <w:tblInd w:w="567" w:type="dxa"/>
         <w:tblBorders>
           <w:top w:val="none" w:sz="0" w:space="0" w:color="auto"/>
@@ -1208,13 +1269,13 @@
         <w:tblLook w:val="04A0" w:firstRow="1" w:lastRow="0" w:firstColumn="1" w:lastColumn="0" w:noHBand="0" w:noVBand="1"/>
       </w:tblPr>
       <w:tblGrid>
-        <w:gridCol w:w="4225"/>
-        <w:gridCol w:w="4224"/>
+        <w:gridCol w:w="5103"/>
+        <w:gridCol w:w="3827"/>
       </w:tblGrid>
       <w:tr>
         <w:tc>
           <w:tcPr>
-            <w:tcW w:w="4225" w:type="dxa"/>
+            <w:tcW w:w="5103" w:type="dxa"/>
             <w:vAlign w:val="center"/>
           </w:tcPr>
           <w:p>
@@ -1269,7 +1330,7 @@
             <w:pPr>
               <w:widowControl w:val="0"/>
               <w:rPr>
-                <w:rFonts w:ascii="Arial" w:hAnsi="Arial" w:cs="Arial"/>
+                <w:rFonts w:ascii="Arial Nova Cond" w:hAnsi="Arial Nova Cond" w:cs="Arial"/>
                 <w:color w:val="000000" w:themeColor="text1"/>
                 <w:spacing w:val="-3"/>
               </w:rPr>
@@ -1308,15 +1369,7 @@
                 <w:color w:val="000000" w:themeColor="text1"/>
                 <w:spacing w:val="-3"/>
               </w:rPr>
-              <w:t xml:space="preserve"> Lie Kwee Nio No</w:t>
-            </w:r>
-            <w:r>
-              <w:rPr>
-                <w:rFonts w:ascii="Arial" w:hAnsi="Arial" w:cs="Arial"/>
-                <w:color w:val="000000" w:themeColor="text1"/>
-                <w:spacing w:val="-3"/>
-              </w:rPr>
-              <w:t>.42</w:t>
+              <w:t xml:space="preserve"> Lie Kwee Nio No.42</w:t>
             </w:r>
           </w:p>
           <w:p>
@@ -1324,7 +1377,7 @@
               <w:pStyle w:val="ListParagraph"/>
               <w:ind w:left="0"/>
               <w:rPr>
-                <w:rFonts w:ascii="Arial" w:hAnsi="Arial" w:cs="Arial"/>
+                <w:rFonts w:ascii="Arial Nova Cond" w:hAnsi="Arial Nova Cond" w:cs="Arial"/>
                 <w:color w:val="000000" w:themeColor="text1"/>
                 <w:spacing w:val="-3"/>
               </w:rPr>
@@ -1332,7 +1385,7 @@
             <w:proofErr w:type="spellStart"/>
             <w:r>
               <w:rPr>
-                <w:rFonts w:ascii="Arial" w:hAnsi="Arial" w:cs="Arial"/>
+                <w:rFonts w:ascii="Arial Nova Cond" w:hAnsi="Arial Nova Cond" w:cs="Arial"/>
                 <w:color w:val="000000" w:themeColor="text1"/>
                 <w:spacing w:val="-3"/>
               </w:rPr>
@@ -1341,7 +1394,7 @@
             <w:proofErr w:type="spellEnd"/>
             <w:r>
               <w:rPr>
-                <w:rFonts w:ascii="Arial" w:hAnsi="Arial" w:cs="Arial"/>
+                <w:rFonts w:ascii="Arial Nova Cond" w:hAnsi="Arial Nova Cond" w:cs="Arial"/>
                 <w:color w:val="000000" w:themeColor="text1"/>
                 <w:spacing w:val="-3"/>
               </w:rPr>
@@ -1365,7 +1418,7 @@
         </w:tc>
         <w:tc>
           <w:tcPr>
-            <w:tcW w:w="4224" w:type="dxa"/>
+            <w:tcW w:w="3827" w:type="dxa"/>
           </w:tcPr>
           <w:p>
             <w:pPr>
@@ -1429,7 +1482,7 @@
       <w:tr>
         <w:tc>
           <w:tcPr>
-            <w:tcW w:w="4225" w:type="dxa"/>
+            <w:tcW w:w="5103" w:type="dxa"/>
             <w:vAlign w:val="center"/>
           </w:tcPr>
           <w:p>
@@ -1498,7 +1551,7 @@
         </w:tc>
         <w:tc>
           <w:tcPr>
-            <w:tcW w:w="4224" w:type="dxa"/>
+            <w:tcW w:w="3827" w:type="dxa"/>
             <w:vAlign w:val="center"/>
           </w:tcPr>
           <w:p>
@@ -1563,7 +1616,7 @@
       <w:tr>
         <w:tc>
           <w:tcPr>
-            <w:tcW w:w="4225" w:type="dxa"/>
+            <w:tcW w:w="5103" w:type="dxa"/>
             <w:vAlign w:val="center"/>
           </w:tcPr>
           <w:p>
@@ -1634,7 +1687,7 @@
         </w:tc>
         <w:tc>
           <w:tcPr>
-            <w:tcW w:w="4224" w:type="dxa"/>
+            <w:tcW w:w="3827" w:type="dxa"/>
             <w:vAlign w:val="center"/>
           </w:tcPr>
           <w:p>
@@ -1721,7 +1774,7 @@
       <w:tr>
         <w:tc>
           <w:tcPr>
-            <w:tcW w:w="4225" w:type="dxa"/>
+            <w:tcW w:w="5103" w:type="dxa"/>
             <w:vAlign w:val="center"/>
           </w:tcPr>
           <w:p>
@@ -1785,7 +1838,7 @@
         </w:tc>
         <w:tc>
           <w:tcPr>
-            <w:tcW w:w="4224" w:type="dxa"/>
+            <w:tcW w:w="3827" w:type="dxa"/>
             <w:vAlign w:val="center"/>
           </w:tcPr>
           <w:p>
@@ -1829,7 +1882,7 @@
       <w:tr>
         <w:tc>
           <w:tcPr>
-            <w:tcW w:w="4225" w:type="dxa"/>
+            <w:tcW w:w="5103" w:type="dxa"/>
             <w:vAlign w:val="center"/>
           </w:tcPr>
           <w:p>
@@ -1892,26 +1945,14 @@
               </w:rPr>
               <w:t xml:space="preserve"> </w:t>
             </w:r>
-            <w:r>
-              <w:rPr>
-                <w:rFonts w:ascii="Arial Nova Cond" w:hAnsi="Arial Nova Cond" w:cs="Arial"/>
-              </w:rPr>
-              <w:t>${</w:t>
-            </w:r>
-            <w:proofErr w:type="spellStart"/>
-            <w:r>
-              <w:rPr>
-                <w:rFonts w:ascii="Arial Nova Cond" w:hAnsi="Arial Nova Cond" w:cs="Arial"/>
-              </w:rPr>
-              <w:t>akre_fakultas</w:t>
-            </w:r>
-            <w:proofErr w:type="spellEnd"/>
-            <w:r>
-              <w:rPr>
-                <w:rFonts w:ascii="Arial Nova Cond" w:hAnsi="Arial Nova Cond" w:cs="Arial"/>
-              </w:rPr>
-              <w:t>}</w:t>
-            </w:r>
+            <w:proofErr w:type="spellStart"/>
+            <w:r>
+              <w:rPr>
+                <w:rFonts w:ascii="Arial Nova Cond" w:hAnsi="Arial Nova Cond" w:cs="Arial"/>
+              </w:rPr>
+              <w:t>Unggul</w:t>
+            </w:r>
+            <w:proofErr w:type="spellEnd"/>
             <w:r>
               <w:rPr>
                 <w:rFonts w:ascii="Arial Nova Cond" w:hAnsi="Arial Nova Cond" w:cs="Arial"/>
@@ -1976,7 +2017,7 @@
         </w:tc>
         <w:tc>
           <w:tcPr>
-            <w:tcW w:w="4224" w:type="dxa"/>
+            <w:tcW w:w="3827" w:type="dxa"/>
           </w:tcPr>
           <w:p>
             <w:pPr>
@@ -3653,7 +3694,7 @@
     <w:tbl>
       <w:tblPr>
         <w:tblStyle w:val="TableGrid"/>
-        <w:tblW w:w="0" w:type="auto"/>
+        <w:tblW w:w="9214" w:type="dxa"/>
         <w:tblBorders>
           <w:top w:val="none" w:sz="0" w:space="0" w:color="auto"/>
           <w:left w:val="none" w:sz="0" w:space="0" w:color="auto"/>
@@ -3665,13 +3706,13 @@
         <w:tblLook w:val="04A0" w:firstRow="1" w:lastRow="0" w:firstColumn="1" w:lastColumn="0" w:noHBand="0" w:noVBand="1"/>
       </w:tblPr>
       <w:tblGrid>
-        <w:gridCol w:w="5494"/>
-        <w:gridCol w:w="3532"/>
+        <w:gridCol w:w="5103"/>
+        <w:gridCol w:w="4111"/>
       </w:tblGrid>
       <w:tr>
         <w:tc>
           <w:tcPr>
-            <w:tcW w:w="9027" w:type="dxa"/>
+            <w:tcW w:w="9214" w:type="dxa"/>
             <w:gridSpan w:val="2"/>
           </w:tcPr>
           <w:p>
@@ -3725,11 +3766,11 @@
       <w:tr>
         <w:trPr>
           <w:gridBefore w:val="1"/>
-          <w:wBefore w:w="5495" w:type="dxa"/>
+          <w:wBefore w:w="5103" w:type="dxa"/>
         </w:trPr>
         <w:tc>
           <w:tcPr>
-            <w:tcW w:w="3532" w:type="dxa"/>
+            <w:tcW w:w="4111" w:type="dxa"/>
           </w:tcPr>
           <w:p>
             <w:pPr>
@@ -3839,10 +3880,12 @@
           <w:p>
             <w:pPr>
               <w:spacing w:line="276" w:lineRule="auto"/>
-              <w:ind w:left="31" w:right="-152"/>
+              <w:ind w:left="31" w:right="-494"/>
               <w:jc w:val="both"/>
               <w:rPr>
                 <w:rFonts w:ascii="Arial Nova Cond" w:hAnsi="Arial Nova Cond" w:cs="Arial"/>
+                <w:b/>
+                <w:bCs/>
                 <w:color w:val="000000" w:themeColor="text1"/>
                 <w:szCs w:val="24"/>
                 <w:u w:val="single"/>
@@ -3852,90 +3895,66 @@
             <w:r>
               <w:rPr>
                 <w:rFonts w:ascii="Arial Nova Cond" w:hAnsi="Arial Nova Cond" w:cs="Arial"/>
+                <w:b/>
+                <w:bCs/>
                 <w:color w:val="000000" w:themeColor="text1"/>
                 <w:szCs w:val="24"/>
                 <w:u w:val="single"/>
               </w:rPr>
-              <w:t>D</w:t>
-            </w:r>
-            <w:r>
-              <w:rPr>
-                <w:rFonts w:ascii="Arial Nova Cond" w:hAnsi="Arial Nova Cond" w:cs="Arial"/>
+              <w:t>Dr.</w:t>
+            </w:r>
+            <w:proofErr w:type="spellEnd"/>
+            <w:r>
+              <w:rPr>
+                <w:rFonts w:ascii="Arial Nova Cond" w:hAnsi="Arial Nova Cond" w:cs="Arial"/>
+                <w:b/>
+                <w:bCs/>
                 <w:color w:val="000000" w:themeColor="text1"/>
                 <w:szCs w:val="24"/>
                 <w:u w:val="single"/>
               </w:rPr>
-              <w:t>r</w:t>
-            </w:r>
-            <w:r>
-              <w:rPr>
-                <w:rFonts w:ascii="Arial Nova Cond" w:hAnsi="Arial Nova Cond" w:cs="Arial"/>
+              <w:t xml:space="preserve"> Ir. M. </w:t>
+            </w:r>
+            <w:proofErr w:type="spellStart"/>
+            <w:r>
+              <w:rPr>
+                <w:rFonts w:ascii="Arial Nova Cond" w:hAnsi="Arial Nova Cond" w:cs="Arial"/>
+                <w:b/>
+                <w:bCs/>
                 <w:color w:val="000000" w:themeColor="text1"/>
                 <w:szCs w:val="24"/>
                 <w:u w:val="single"/>
               </w:rPr>
-              <w:t>.</w:t>
-            </w:r>
-            <w:proofErr w:type="spellEnd"/>
-            <w:r>
-              <w:rPr>
-                <w:rFonts w:ascii="Arial Nova Cond" w:hAnsi="Arial Nova Cond" w:cs="Arial"/>
+              <w:t>Dzikron</w:t>
+            </w:r>
+            <w:proofErr w:type="spellEnd"/>
+            <w:r>
+              <w:rPr>
+                <w:rFonts w:ascii="Arial Nova Cond" w:hAnsi="Arial Nova Cond" w:cs="Arial"/>
+                <w:b/>
+                <w:bCs/>
                 <w:color w:val="000000" w:themeColor="text1"/>
                 <w:szCs w:val="24"/>
                 <w:u w:val="single"/>
               </w:rPr>
-              <w:t xml:space="preserve"> I</w:t>
-            </w:r>
-            <w:r>
-              <w:rPr>
-                <w:rFonts w:ascii="Arial Nova Cond" w:hAnsi="Arial Nova Cond" w:cs="Arial"/>
+              <w:t xml:space="preserve"> AM, S.T., M.T.</w:t>
+            </w:r>
+            <w:r>
+              <w:rPr>
+                <w:rFonts w:ascii="Arial Nova Cond" w:hAnsi="Arial Nova Cond" w:cs="Arial"/>
+                <w:b/>
+                <w:bCs/>
                 <w:color w:val="000000" w:themeColor="text1"/>
                 <w:szCs w:val="24"/>
                 <w:u w:val="single"/>
               </w:rPr>
-              <w:t>r</w:t>
-            </w:r>
-            <w:r>
-              <w:rPr>
-                <w:rFonts w:ascii="Arial Nova Cond" w:hAnsi="Arial Nova Cond" w:cs="Arial"/>
-                <w:color w:val="000000" w:themeColor="text1"/>
-                <w:szCs w:val="24"/>
-                <w:u w:val="single"/>
-              </w:rPr>
-              <w:t xml:space="preserve">. M. </w:t>
-            </w:r>
-            <w:proofErr w:type="spellStart"/>
-            <w:r>
-              <w:rPr>
-                <w:rFonts w:ascii="Arial Nova Cond" w:hAnsi="Arial Nova Cond" w:cs="Arial"/>
-                <w:color w:val="000000" w:themeColor="text1"/>
-                <w:szCs w:val="24"/>
-                <w:u w:val="single"/>
-              </w:rPr>
-              <w:t>D</w:t>
-            </w:r>
-            <w:r>
-              <w:rPr>
-                <w:rFonts w:ascii="Arial Nova Cond" w:hAnsi="Arial Nova Cond" w:cs="Arial"/>
-                <w:color w:val="000000" w:themeColor="text1"/>
-                <w:szCs w:val="24"/>
-                <w:u w:val="single"/>
-              </w:rPr>
-              <w:t>zikron</w:t>
-            </w:r>
-            <w:proofErr w:type="spellEnd"/>
-            <w:r>
-              <w:rPr>
-                <w:rFonts w:ascii="Arial Nova Cond" w:hAnsi="Arial Nova Cond" w:cs="Arial"/>
-                <w:color w:val="000000" w:themeColor="text1"/>
-                <w:szCs w:val="24"/>
-                <w:u w:val="single"/>
-              </w:rPr>
-              <w:t xml:space="preserve"> AM, S.T., M.T.</w:t>
-            </w:r>
-            <w:r>
-              <w:rPr>
-                <w:rFonts w:ascii="Arial Nova Cond" w:hAnsi="Arial Nova Cond" w:cs="Arial"/>
+              <w:t xml:space="preserve">, </w:t>
+            </w:r>
+            <w:r>
+              <w:rPr>
+                <w:rFonts w:ascii="Arial Nova Cond" w:hAnsi="Arial Nova Cond" w:cs="Arial"/>
+                <w:b/>
+                <w:bCs/>
                 <w:color w:val="000000" w:themeColor="text1"/>
                 <w:szCs w:val="24"/>
                 <w:u w:val="single"/>
@@ -4812,7 +4831,19 @@
           <w:szCs w:val="26"/>
           <w:lang w:val="en-US"/>
         </w:rPr>
-        <w:t>SATUAN KEGIATAN KEMAHASISWAAN FAKULTAS TEKNIK (SKKFT)</w:t>
+        <w:t xml:space="preserve">INFORMASI TAMBAHAN PRESTASI </w:t>
+      </w:r>
+      <w:r>
+        <w:rPr>
+          <w:rFonts w:ascii="Arial Nova Cond" w:hAnsi="Arial Nova Cond" w:cstheme="minorHAnsi"/>
+          <w:b/>
+          <w:bCs/>
+          <w:color w:val="0F4761" w:themeColor="accent1" w:themeShade="BF"/>
+          <w:sz w:val="26"/>
+          <w:szCs w:val="26"/>
+          <w:lang w:val="en-US"/>
+        </w:rPr>
+        <w:t>DAN PENGALAMAN BERORGANISASI</w:t>
       </w:r>
     </w:p>
     <w:p>
@@ -4826,38 +4857,122 @@
           <w:szCs w:val="40"/>
         </w:rPr>
       </w:pPr>
+    </w:p>
+    <w:p>
+      <w:pPr>
+        <w:pStyle w:val="ListParagraph"/>
+        <w:spacing w:after="0" w:line="240" w:lineRule="auto"/>
+        <w:ind w:left="567"/>
+        <w:rPr>
+          <w:rFonts w:ascii="Arial Nova Cond" w:hAnsi="Arial Nova Cond"/>
+          <w:sz w:val="26"/>
+          <w:szCs w:val="26"/>
+        </w:rPr>
+      </w:pPr>
+      <w:r>
+        <w:rPr>
+          <w:rFonts w:ascii="Arial Nova Cond" w:hAnsi="Arial Nova Cond"/>
+          <w:sz w:val="26"/>
+          <w:szCs w:val="26"/>
+        </w:rPr>
+        <w:t>${</w:t>
+      </w:r>
+      <w:proofErr w:type="spellStart"/>
+      <w:r>
+        <w:rPr>
+          <w:rFonts w:ascii="Arial Nova Cond" w:hAnsi="Arial Nova Cond"/>
+          <w:sz w:val="26"/>
+          <w:szCs w:val="26"/>
+        </w:rPr>
+        <w:t>block</w:t>
+      </w:r>
+      <w:r>
+        <w:rPr>
+          <w:rFonts w:ascii="Arial Nova Cond" w:hAnsi="Arial Nova Cond"/>
+          <w:sz w:val="26"/>
+          <w:szCs w:val="26"/>
+        </w:rPr>
+        <w:t>_kegiatan</w:t>
+      </w:r>
+      <w:proofErr w:type="spellEnd"/>
+      <w:r>
+        <w:rPr>
+          <w:rFonts w:ascii="Arial Nova Cond" w:hAnsi="Arial Nova Cond"/>
+          <w:sz w:val="26"/>
+          <w:szCs w:val="26"/>
+        </w:rPr>
+        <w:t>}</w:t>
+      </w:r>
     </w:p>
     <w:p>
       <w:pPr>
         <w:pStyle w:val="ListParagraph"/>
         <w:numPr>
           <w:ilvl w:val="0"/>
-          <w:numId w:val="3"/>
+          <w:numId w:val="8"/>
         </w:numPr>
         <w:spacing w:after="0" w:line="240" w:lineRule="auto"/>
-        <w:ind w:left="567" w:hanging="426"/>
-        <w:rPr>
-          <w:rFonts w:ascii="Agency FB" w:hAnsi="Agency FB"/>
-          <w:sz w:val="26"/>
-          <w:szCs w:val="26"/>
-        </w:rPr>
-      </w:pPr>
-      <w:r>
+        <w:ind w:left="426"/>
         <w:rPr>
           <w:rFonts w:ascii="Arial Nova Cond" w:hAnsi="Arial Nova Cond"/>
           <w:sz w:val="26"/>
           <w:szCs w:val="26"/>
         </w:rPr>
-        <w:t>${</w:t>
-      </w:r>
-      <w:proofErr w:type="spellStart"/>
+      </w:pPr>
       <w:r>
         <w:rPr>
           <w:rFonts w:ascii="Arial Nova Cond" w:hAnsi="Arial Nova Cond"/>
           <w:sz w:val="26"/>
           <w:szCs w:val="26"/>
         </w:rPr>
+        <w:t>${</w:t>
+      </w:r>
+      <w:proofErr w:type="spellStart"/>
+      <w:r>
+        <w:rPr>
+          <w:rFonts w:ascii="Arial Nova Cond" w:hAnsi="Arial Nova Cond"/>
+          <w:sz w:val="26"/>
+          <w:szCs w:val="26"/>
+        </w:rPr>
         <w:t>nama_kegiatan</w:t>
+      </w:r>
+      <w:proofErr w:type="spellEnd"/>
+      <w:r>
+        <w:rPr>
+          <w:rFonts w:ascii="Arial Nova Cond" w:hAnsi="Arial Nova Cond"/>
+          <w:sz w:val="26"/>
+          <w:szCs w:val="26"/>
+        </w:rPr>
+        <w:t>}</w:t>
+      </w:r>
+    </w:p>
+    <w:p>
+      <w:pPr>
+        <w:pStyle w:val="ListParagraph"/>
+        <w:spacing w:after="0" w:line="240" w:lineRule="auto"/>
+        <w:ind w:left="567"/>
+        <w:rPr>
+          <w:rFonts w:ascii="Arial Nova Cond" w:hAnsi="Arial Nova Cond"/>
+          <w:sz w:val="26"/>
+          <w:szCs w:val="26"/>
+        </w:rPr>
+      </w:pPr>
+      <w:r>
+        <w:rPr>
+          <w:rFonts w:ascii="Arial Nova Cond" w:hAnsi="Arial Nova Cond"/>
+          <w:sz w:val="26"/>
+          <w:szCs w:val="26"/>
+        </w:rPr>
+        <w:t>${/</w:t>
+      </w:r>
+      <w:proofErr w:type="spellStart"/>
+      <w:r>
+        <w:rPr>
+          <w:rFonts w:ascii="Arial Nova Cond" w:hAnsi="Arial Nova Cond"/>
+          <w:sz w:val="26"/>
+          <w:szCs w:val="26"/>
+        </w:rPr>
+        <w:t>block_kegiatan</w:t>
       </w:r>
       <w:proofErr w:type="spellEnd"/>
       <w:r>
@@ -4873,7 +4988,7 @@
       <w:headerReference w:type="default" r:id="rId7"/>
       <w:footerReference w:type="default" r:id="rId8"/>
       <w:pgSz w:w="11906" w:h="16838"/>
-      <w:pgMar w:top="1440" w:right="1440" w:bottom="1440" w:left="1440" w:header="708" w:footer="708" w:gutter="0"/>
+      <w:pgMar w:top="1440" w:right="1440" w:bottom="1440" w:left="1440" w:header="709" w:footer="709" w:gutter="0"/>
       <w:cols w:space="708"/>
       <w:docGrid w:linePitch="360"/>
     </w:sectPr>
@@ -5503,6 +5618,119 @@
     </w:lvl>
   </w:abstractNum>
   <w:abstractNum w:abstractNumId="4" w15:restartNumberingAfterBreak="0">
+    <w:nsid w:val="279669AB"/>
+    <w:multiLevelType w:val="hybridMultilevel"/>
+    <w:tmpl w:val="4C409E0A"/>
+    <w:lvl w:ilvl="0" w:tplc="3809000D">
+      <w:start w:val="1"/>
+      <w:numFmt w:val="bullet"/>
+      <w:lvlText w:val=""/>
+      <w:lvlJc w:val="left"/>
+      <w:pPr>
+        <w:ind w:left="1287" w:hanging="360"/>
+      </w:pPr>
+      <w:rPr>
+        <w:rFonts w:ascii="Wingdings" w:hAnsi="Wingdings" w:hint="default"/>
+      </w:rPr>
+    </w:lvl>
+    <w:lvl w:ilvl="1" w:tplc="38090003" w:tentative="1">
+      <w:start w:val="1"/>
+      <w:numFmt w:val="bullet"/>
+      <w:lvlText w:val="o"/>
+      <w:lvlJc w:val="left"/>
+      <w:pPr>
+        <w:ind w:left="2007" w:hanging="360"/>
+      </w:pPr>
+      <w:rPr>
+        <w:rFonts w:ascii="Courier New" w:hAnsi="Courier New" w:cs="Courier New" w:hint="default"/>
+      </w:rPr>
+    </w:lvl>
+    <w:lvl w:ilvl="2" w:tplc="38090005" w:tentative="1">
+      <w:start w:val="1"/>
+      <w:numFmt w:val="bullet"/>
+      <w:lvlText w:val=""/>
+      <w:lvlJc w:val="left"/>
+      <w:pPr>
+        <w:ind w:left="2727" w:hanging="360"/>
+      </w:pPr>
+      <w:rPr>
+        <w:rFonts w:ascii="Wingdings" w:hAnsi="Wingdings" w:hint="default"/>
+      </w:rPr>
+    </w:lvl>
+    <w:lvl w:ilvl="3" w:tplc="38090001" w:tentative="1">
+      <w:start w:val="1"/>
+      <w:numFmt w:val="bullet"/>
+      <w:lvlText w:val=""/>
+      <w:lvlJc w:val="left"/>
+      <w:pPr>
+        <w:ind w:left="3447" w:hanging="360"/>
+      </w:pPr>
+      <w:rPr>
+        <w:rFonts w:ascii="Symbol" w:hAnsi="Symbol" w:hint="default"/>
+      </w:rPr>
+    </w:lvl>
+    <w:lvl w:ilvl="4" w:tplc="38090003" w:tentative="1">
+      <w:start w:val="1"/>
+      <w:numFmt w:val="bullet"/>
+      <w:lvlText w:val="o"/>
+      <w:lvlJc w:val="left"/>
+      <w:pPr>
+        <w:ind w:left="4167" w:hanging="360"/>
+      </w:pPr>
+      <w:rPr>
+        <w:rFonts w:ascii="Courier New" w:hAnsi="Courier New" w:cs="Courier New" w:hint="default"/>
+      </w:rPr>
+    </w:lvl>
+    <w:lvl w:ilvl="5" w:tplc="38090005" w:tentative="1">
+      <w:start w:val="1"/>
+      <w:numFmt w:val="bullet"/>
+      <w:lvlText w:val=""/>
+      <w:lvlJc w:val="left"/>
+      <w:pPr>
+        <w:ind w:left="4887" w:hanging="360"/>
+      </w:pPr>
+      <w:rPr>
+        <w:rFonts w:ascii="Wingdings" w:hAnsi="Wingdings" w:hint="default"/>
+      </w:rPr>
+    </w:lvl>
+    <w:lvl w:ilvl="6" w:tplc="38090001" w:tentative="1">
+      <w:start w:val="1"/>
+      <w:numFmt w:val="bullet"/>
+      <w:lvlText w:val=""/>
+      <w:lvlJc w:val="left"/>
+      <w:pPr>
+        <w:ind w:left="5607" w:hanging="360"/>
+      </w:pPr>
+      <w:rPr>
+        <w:rFonts w:ascii="Symbol" w:hAnsi="Symbol" w:hint="default"/>
+      </w:rPr>
+    </w:lvl>
+    <w:lvl w:ilvl="7" w:tplc="38090003" w:tentative="1">
+      <w:start w:val="1"/>
+      <w:numFmt w:val="bullet"/>
+      <w:lvlText w:val="o"/>
+      <w:lvlJc w:val="left"/>
+      <w:pPr>
+        <w:ind w:left="6327" w:hanging="360"/>
+      </w:pPr>
+      <w:rPr>
+        <w:rFonts w:ascii="Courier New" w:hAnsi="Courier New" w:cs="Courier New" w:hint="default"/>
+      </w:rPr>
+    </w:lvl>
+    <w:lvl w:ilvl="8" w:tplc="38090005" w:tentative="1">
+      <w:start w:val="1"/>
+      <w:numFmt w:val="bullet"/>
+      <w:lvlText w:val=""/>
+      <w:lvlJc w:val="left"/>
+      <w:pPr>
+        <w:ind w:left="7047" w:hanging="360"/>
+      </w:pPr>
+      <w:rPr>
+        <w:rFonts w:ascii="Wingdings" w:hAnsi="Wingdings" w:hint="default"/>
+      </w:rPr>
+    </w:lvl>
+  </w:abstractNum>
+  <w:abstractNum w:abstractNumId="5" w15:restartNumberingAfterBreak="0">
     <w:nsid w:val="413C609B"/>
     <w:multiLevelType w:val="hybridMultilevel"/>
     <w:tmpl w:val="ABE4E270"/>
@@ -5591,7 +5819,7 @@
       </w:pPr>
     </w:lvl>
   </w:abstractNum>
-  <w:abstractNum w:abstractNumId="5" w15:restartNumberingAfterBreak="0">
+  <w:abstractNum w:abstractNumId="6" w15:restartNumberingAfterBreak="0">
     <w:nsid w:val="729D3CEA"/>
     <w:multiLevelType w:val="hybridMultilevel"/>
     <w:tmpl w:val="DDCA3DA2"/>
@@ -5704,7 +5932,7 @@
       </w:rPr>
     </w:lvl>
   </w:abstractNum>
-  <w:abstractNum w:abstractNumId="6" w15:restartNumberingAfterBreak="0">
+  <w:abstractNum w:abstractNumId="7" w15:restartNumberingAfterBreak="0">
     <w:nsid w:val="72E751B7"/>
     <w:multiLevelType w:val="hybridMultilevel"/>
     <w:tmpl w:val="37262D42"/>
@@ -5818,13 +6046,13 @@
     </w:lvl>
   </w:abstractNum>
   <w:num w:numId="1" w16cid:durableId="1741635476">
-    <w:abstractNumId w:val="4"/>
+    <w:abstractNumId w:val="5"/>
   </w:num>
   <w:num w:numId="2" w16cid:durableId="263808603">
-    <w:abstractNumId w:val="6"/>
+    <w:abstractNumId w:val="7"/>
   </w:num>
   <w:num w:numId="3" w16cid:durableId="1632514754">
-    <w:abstractNumId w:val="5"/>
+    <w:abstractNumId w:val="6"/>
   </w:num>
   <w:num w:numId="4" w16cid:durableId="691223825">
     <w:abstractNumId w:val="3"/>
@@ -5837,6 +6065,9 @@
   </w:num>
   <w:num w:numId="7" w16cid:durableId="346181144">
     <w:abstractNumId w:val="1"/>
+  </w:num>
+  <w:num w:numId="8" w16cid:durableId="749620436">
+    <w:abstractNumId w:val="4"/>
   </w:num>
 </w:numbering>
 </file>

</xml_diff>

<commit_message>
merubah tampilan di halaman approval pengajuan sertifikat di halaman dekanat (tampilan lebih lengkap), menambahkan tombol download sertifikat di halaman dashboar untuk admin dan dosen
</commit_message>
<xml_diff>
--- a/public/skpi-template/skpi.docx
+++ b/public/skpi-template/skpi.docx
@@ -1,7 +1,8 @@
 
 <file path=word/document.xml><?xml version="1.0" encoding="utf-8"?>
-<w:document xmlns:wpc="http://schemas.microsoft.com/office/word/2010/wordprocessingCanvas" xmlns:cx="http://schemas.microsoft.com/office/drawing/2014/chartex" xmlns:cx1="http://schemas.microsoft.com/office/drawing/2015/9/8/chartex" xmlns:cx2="http://schemas.microsoft.com/office/drawing/2015/10/21/chartex" xmlns:cx3="http://schemas.microsoft.com/office/drawing/2016/5/9/chartex" xmlns:cx4="http://schemas.microsoft.com/office/drawing/2016/5/10/chartex" xmlns:cx5="http://schemas.microsoft.com/office/drawing/2016/5/11/chartex" xmlns:cx6="http://schemas.microsoft.com/office/drawing/2016/5/12/chartex" xmlns:cx7="http://schemas.microsoft.com/office/drawing/2016/5/13/chartex" xmlns:cx8="http://schemas.microsoft.com/office/drawing/2016/5/14/chartex" xmlns:mc="http://schemas.openxmlformats.org/markup-compatibility/2006" xmlns:aink="http://schemas.microsoft.com/office/drawing/2016/ink" xmlns:am3d="http://schemas.microsoft.com/office/drawing/2017/model3d" xmlns:o="urn:schemas-microsoft-com:office:office" xmlns:oel="http://schemas.microsoft.com/office/2019/extlst" xmlns:r="http://schemas.openxmlformats.org/officeDocument/2006/relationships" xmlns:m="http://schemas.openxmlformats.org/officeDocument/2006/math" xmlns:v="urn:schemas-microsoft-com:vml" xmlns:wp14="http://schemas.microsoft.com/office/word/2010/wordprocessingDrawing" xmlns:wp="http://schemas.openxmlformats.org/drawingml/2006/wordprocessingDrawing" xmlns:w10="urn:schemas-microsoft-com:office:word" xmlns:w="http://schemas.openxmlformats.org/wordprocessingml/2006/main" xmlns:w14="http://schemas.microsoft.com/office/word/2010/wordml" xmlns:w15="http://schemas.microsoft.com/office/word/2012/wordml" xmlns:w16cex="http://schemas.microsoft.com/office/word/2018/wordml/cex" xmlns:w16cid="http://schemas.microsoft.com/office/word/2016/wordml/cid" xmlns:w16="http://schemas.microsoft.com/office/word/2018/wordml" xmlns:w16du="http://schemas.microsoft.com/office/word/2023/wordml/word16du" xmlns:w16sdtdh="http://schemas.microsoft.com/office/word/2020/wordml/sdtdatahash" xmlns:w16se="http://schemas.microsoft.com/office/word/2015/wordml/symex" xmlns:wpg="http://schemas.microsoft.com/office/word/2010/wordprocessingGroup" xmlns:wpi="http://schemas.microsoft.com/office/word/2010/wordprocessingInk" xmlns:wne="http://schemas.microsoft.com/office/word/2006/wordml" xmlns:wps="http://schemas.microsoft.com/office/word/2010/wordprocessingShape" mc:Ignorable="w14 w15 w16se w16cid w16 w16cex w16sdtdh w16du wp14">
+<w:document xmlns:wpc="http://schemas.microsoft.com/office/word/2010/wordprocessingCanvas" xmlns:cx="http://schemas.microsoft.com/office/drawing/2014/chartex" xmlns:cx1="http://schemas.microsoft.com/office/drawing/2015/9/8/chartex" xmlns:cx2="http://schemas.microsoft.com/office/drawing/2015/10/21/chartex" xmlns:cx3="http://schemas.microsoft.com/office/drawing/2016/5/9/chartex" xmlns:cx4="http://schemas.microsoft.com/office/drawing/2016/5/10/chartex" xmlns:cx5="http://schemas.microsoft.com/office/drawing/2016/5/11/chartex" xmlns:cx6="http://schemas.microsoft.com/office/drawing/2016/5/12/chartex" xmlns:cx7="http://schemas.microsoft.com/office/drawing/2016/5/13/chartex" xmlns:cx8="http://schemas.microsoft.com/office/drawing/2016/5/14/chartex" xmlns:mc="http://schemas.openxmlformats.org/markup-compatibility/2006" xmlns:aink="http://schemas.microsoft.com/office/drawing/2016/ink" xmlns:am3d="http://schemas.microsoft.com/office/drawing/2017/model3d" xmlns:o="urn:schemas-microsoft-com:office:office" xmlns:oel="http://schemas.microsoft.com/office/2019/extlst" xmlns:r="http://schemas.openxmlformats.org/officeDocument/2006/relationships" xmlns:m="http://schemas.openxmlformats.org/officeDocument/2006/math" xmlns:v="urn:schemas-microsoft-com:vml" xmlns:wp14="http://schemas.microsoft.com/office/word/2010/wordprocessingDrawing" xmlns:wp="http://schemas.openxmlformats.org/drawingml/2006/wordprocessingDrawing" xmlns:w10="urn:schemas-microsoft-com:office:word" xmlns:w="http://schemas.openxmlformats.org/wordprocessingml/2006/main" xmlns:w14="http://schemas.microsoft.com/office/word/2010/wordml" xmlns:w15="http://schemas.microsoft.com/office/word/2012/wordml" xmlns:w16cex="http://schemas.microsoft.com/office/word/2018/wordml/cex" xmlns:w16cid="http://schemas.microsoft.com/office/word/2016/wordml/cid" xmlns:w16="http://schemas.microsoft.com/office/word/2018/wordml" xmlns:w16du="http://schemas.microsoft.com/office/word/2023/wordml/word16du" xmlns:w16sdtdh="http://schemas.microsoft.com/office/word/2020/wordml/sdtdatahash" xmlns:w16sdtfl="http://schemas.microsoft.com/office/word/2024/wordml/sdtformatlock" xmlns:w16se="http://schemas.microsoft.com/office/word/2015/wordml/symex" xmlns:wpg="http://schemas.microsoft.com/office/word/2010/wordprocessingGroup" xmlns:wpi="http://schemas.microsoft.com/office/word/2010/wordprocessingInk" xmlns:wne="http://schemas.microsoft.com/office/word/2006/wordml" xmlns:wps="http://schemas.microsoft.com/office/word/2010/wordprocessingShape" mc:Ignorable="w14 w15 w16se w16cid w16 w16cex w16sdtdh w16sdtfl w16du wp14">
   <w:body>
+    <w:p/>
     <w:tbl>
       <w:tblPr>
         <w:tblStyle w:val="TableGrid"/>
@@ -28,8 +29,9 @@
             <w:tcW w:w="5093" w:type="dxa"/>
             <w:gridSpan w:val="3"/>
             <w:tcBorders>
+              <w:top w:val="nil"/>
               <w:left w:val="nil"/>
-              <w:bottom w:val="single" w:sz="6" w:space="0" w:color="595959" w:themeColor="text1" w:themeTint="A6"/>
+              <w:bottom w:val="single" w:sz="4" w:space="0" w:color="auto"/>
               <w:right w:val="nil"/>
             </w:tcBorders>
           </w:tcPr>
@@ -63,8 +65,9 @@
           <w:tcPr>
             <w:tcW w:w="3917" w:type="dxa"/>
             <w:tcBorders>
+              <w:top w:val="nil"/>
               <w:left w:val="nil"/>
-              <w:bottom w:val="single" w:sz="6" w:space="0" w:color="595959" w:themeColor="text1" w:themeTint="A6"/>
+              <w:bottom w:val="single" w:sz="4" w:space="0" w:color="auto"/>
               <w:right w:val="nil"/>
             </w:tcBorders>
           </w:tcPr>
@@ -177,6 +180,7 @@
             <w:tcW w:w="9010" w:type="dxa"/>
             <w:gridSpan w:val="4"/>
             <w:tcBorders>
+              <w:top w:val="single" w:sz="4" w:space="0" w:color="auto"/>
               <w:left w:val="nil"/>
               <w:bottom w:val="single" w:sz="6" w:space="0" w:color="595959" w:themeColor="text1" w:themeTint="A6"/>
               <w:right w:val="nil"/>
@@ -568,27 +572,7 @@
                 <w:sz w:val="20"/>
                 <w:szCs w:val="18"/>
               </w:rPr>
-              <w:t>${</w:t>
-            </w:r>
-            <w:proofErr w:type="spellStart"/>
-            <w:r>
-              <w:rPr>
-                <w:rFonts w:ascii="Arial Nova Cond" w:hAnsi="Arial Nova Cond" w:cs="Arial"/>
-                <w:bCs/>
-                <w:sz w:val="20"/>
-                <w:szCs w:val="18"/>
-              </w:rPr>
-              <w:t>nama</w:t>
-            </w:r>
-            <w:proofErr w:type="spellEnd"/>
-            <w:r>
-              <w:rPr>
-                <w:rFonts w:ascii="Arial Nova Cond" w:hAnsi="Arial Nova Cond" w:cs="Arial"/>
-                <w:bCs/>
-                <w:sz w:val="20"/>
-                <w:szCs w:val="18"/>
-              </w:rPr>
-              <w:t>}</w:t>
+              <w:t>${nama}</w:t>
             </w:r>
           </w:p>
           <w:p>
@@ -2093,7 +2077,7 @@
             <w:tcBorders>
               <w:top w:val="nil"/>
               <w:left w:val="nil"/>
-              <w:bottom w:val="single" w:sz="6" w:space="0" w:color="595959" w:themeColor="text1" w:themeTint="A6"/>
+              <w:bottom w:val="single" w:sz="4" w:space="0" w:color="auto"/>
               <w:right w:val="nil"/>
             </w:tcBorders>
             <w:vAlign w:val="center"/>
@@ -2270,7 +2254,7 @@
             <w:tcBorders>
               <w:top w:val="nil"/>
               <w:left w:val="nil"/>
-              <w:bottom w:val="single" w:sz="6" w:space="0" w:color="595959" w:themeColor="text1" w:themeTint="A6"/>
+              <w:bottom w:val="single" w:sz="4" w:space="0" w:color="auto"/>
               <w:right w:val="nil"/>
             </w:tcBorders>
           </w:tcPr>
@@ -2293,7 +2277,7 @@
             <w:tcW w:w="9010" w:type="dxa"/>
             <w:gridSpan w:val="4"/>
             <w:tcBorders>
-              <w:top w:val="single" w:sz="6" w:space="0" w:color="595959" w:themeColor="text1" w:themeTint="A6"/>
+              <w:top w:val="single" w:sz="4" w:space="0" w:color="auto"/>
               <w:left w:val="nil"/>
               <w:bottom w:val="nil"/>
               <w:right w:val="nil"/>
@@ -2337,7 +2321,7 @@
                 <w:szCs w:val="22"/>
                 <w:lang w:val="en-US"/>
               </w:rPr>
-              <w:t>IDENTITAS PENYELENGGARA PROGRAM STUDI</w:t>
+              <w:t>PERSYARATAN PENERIMAAN</w:t>
             </w:r>
           </w:p>
           <w:p>
@@ -2745,7 +2729,7 @@
             <w:tcBorders>
               <w:top w:val="nil"/>
               <w:left w:val="nil"/>
-              <w:bottom w:val="single" w:sz="6" w:space="0" w:color="595959" w:themeColor="text1" w:themeTint="A6"/>
+              <w:bottom w:val="nil"/>
               <w:right w:val="nil"/>
             </w:tcBorders>
           </w:tcPr>
@@ -2972,32 +2956,6 @@
               <w:widowControl w:val="0"/>
               <w:spacing w:line="360" w:lineRule="auto"/>
               <w:ind w:left="1156"/>
-              <w:rPr>
-                <w:rFonts w:ascii="Arial Nova Cond" w:hAnsi="Arial Nova Cond" w:cs="Arial"/>
-                <w:bCs/>
-                <w:color w:val="000000" w:themeColor="text1"/>
-                <w:sz w:val="20"/>
-                <w:szCs w:val="18"/>
-              </w:rPr>
-            </w:pPr>
-          </w:p>
-        </w:tc>
-      </w:tr>
-      <w:tr>
-        <w:tc>
-          <w:tcPr>
-            <w:tcW w:w="9010" w:type="dxa"/>
-            <w:gridSpan w:val="4"/>
-            <w:tcBorders>
-              <w:top w:val="single" w:sz="6" w:space="0" w:color="595959" w:themeColor="text1" w:themeTint="A6"/>
-              <w:left w:val="nil"/>
-              <w:bottom w:val="nil"/>
-              <w:right w:val="nil"/>
-            </w:tcBorders>
-          </w:tcPr>
-          <w:p>
-            <w:pPr>
-              <w:widowControl w:val="0"/>
               <w:rPr>
                 <w:rFonts w:ascii="Arial Nova Cond" w:hAnsi="Arial Nova Cond" w:cs="Arial"/>
                 <w:bCs/>
@@ -3047,6 +3005,56 @@
               <w:right w:val="nil"/>
             </w:tcBorders>
           </w:tcPr>
+          <w:p>
+            <w:pPr>
+              <w:widowControl w:val="0"/>
+              <w:rPr>
+                <w:rFonts w:ascii="Arial Nova Cond" w:hAnsi="Arial Nova Cond" w:cs="Arial"/>
+                <w:bCs/>
+                <w:color w:val="000000" w:themeColor="text1"/>
+                <w:sz w:val="20"/>
+                <w:szCs w:val="18"/>
+              </w:rPr>
+            </w:pPr>
+          </w:p>
+        </w:tc>
+      </w:tr>
+      <w:tr>
+        <w:tc>
+          <w:tcPr>
+            <w:tcW w:w="9010" w:type="dxa"/>
+            <w:gridSpan w:val="4"/>
+            <w:tcBorders>
+              <w:top w:val="nil"/>
+              <w:left w:val="nil"/>
+              <w:bottom w:val="nil"/>
+              <w:right w:val="nil"/>
+            </w:tcBorders>
+          </w:tcPr>
+          <w:p>
+            <w:pPr>
+              <w:widowControl w:val="0"/>
+              <w:rPr>
+                <w:rFonts w:ascii="Arial Nova Cond" w:hAnsi="Arial Nova Cond" w:cs="Arial"/>
+                <w:bCs/>
+                <w:color w:val="000000" w:themeColor="text1"/>
+                <w:sz w:val="20"/>
+                <w:szCs w:val="18"/>
+              </w:rPr>
+            </w:pPr>
+          </w:p>
+          <w:p>
+            <w:pPr>
+              <w:widowControl w:val="0"/>
+              <w:rPr>
+                <w:rFonts w:ascii="Arial Nova Cond" w:hAnsi="Arial Nova Cond" w:cs="Arial"/>
+                <w:bCs/>
+                <w:color w:val="000000" w:themeColor="text1"/>
+                <w:sz w:val="20"/>
+                <w:szCs w:val="18"/>
+              </w:rPr>
+            </w:pPr>
+          </w:p>
           <w:p>
             <w:pPr>
               <w:widowControl w:val="0"/>
@@ -4864,7 +4872,6 @@
                 <w:u w:val="single"/>
               </w:rPr>
             </w:pPr>
-            <w:proofErr w:type="spellStart"/>
             <w:r>
               <w:rPr>
                 <w:rFonts w:ascii="Arial Nova Cond" w:hAnsi="Arial Nova Cond" w:cs="Arial"/>
@@ -4874,19 +4881,7 @@
                 <w:szCs w:val="24"/>
                 <w:u w:val="single"/>
               </w:rPr>
-              <w:t>Dr.</w:t>
-            </w:r>
-            <w:proofErr w:type="spellEnd"/>
-            <w:r>
-              <w:rPr>
-                <w:rFonts w:ascii="Arial Nova Cond" w:hAnsi="Arial Nova Cond" w:cs="Arial"/>
-                <w:b/>
-                <w:bCs/>
-                <w:color w:val="000000" w:themeColor="text1"/>
-                <w:szCs w:val="24"/>
-                <w:u w:val="single"/>
-              </w:rPr>
-              <w:t xml:space="preserve"> Ir. M. </w:t>
+              <w:t xml:space="preserve">Dr. Ir. M. </w:t>
             </w:r>
             <w:proofErr w:type="spellStart"/>
             <w:r>
@@ -4999,6 +4994,7 @@
             <w:tcW w:w="9016" w:type="dxa"/>
             <w:gridSpan w:val="2"/>
             <w:tcBorders>
+              <w:top w:val="nil"/>
               <w:left w:val="nil"/>
               <w:bottom w:val="single" w:sz="6" w:space="0" w:color="595959" w:themeColor="text1" w:themeTint="A6"/>
               <w:right w:val="nil"/>
@@ -5016,7 +5012,10 @@
                 <w:szCs w:val="40"/>
               </w:rPr>
             </w:pPr>
-            <w:r>
+          </w:p>
+          <w:p>
+            <w:pPr>
+              <w:spacing w:before="100" w:after="100"/>
               <w:rPr>
                 <w:rFonts w:ascii="Arial Nova Cond" w:hAnsi="Arial Nova Cond" w:cs="Arial"/>
                 <w:b/>
@@ -5025,7 +5024,29 @@
                 <w:sz w:val="40"/>
                 <w:szCs w:val="40"/>
               </w:rPr>
-              <w:lastRenderedPageBreak/>
+            </w:pPr>
+          </w:p>
+          <w:p>
+            <w:pPr>
+              <w:spacing w:before="100" w:after="100"/>
+              <w:rPr>
+                <w:rFonts w:ascii="Arial Nova Cond" w:hAnsi="Arial Nova Cond" w:cs="Arial"/>
+                <w:b/>
+                <w:bCs/>
+                <w:color w:val="002060"/>
+                <w:sz w:val="40"/>
+                <w:szCs w:val="40"/>
+              </w:rPr>
+            </w:pPr>
+            <w:r>
+              <w:rPr>
+                <w:rFonts w:ascii="Arial Nova Cond" w:hAnsi="Arial Nova Cond" w:cs="Arial"/>
+                <w:b/>
+                <w:bCs/>
+                <w:color w:val="002060"/>
+                <w:sz w:val="40"/>
+                <w:szCs w:val="40"/>
+              </w:rPr>
               <w:t xml:space="preserve">LAMPIRAN </w:t>
             </w:r>
           </w:p>
@@ -5210,27 +5231,7 @@
                 <w:bCs/>
                 <w:szCs w:val="24"/>
               </w:rPr>
-              <w:t>${</w:t>
-            </w:r>
-            <w:proofErr w:type="spellStart"/>
-            <w:r>
-              <w:rPr>
-                <w:rFonts w:ascii="Arial Nova Cond" w:hAnsi="Arial Nova Cond"/>
-                <w:b/>
-                <w:bCs/>
-                <w:szCs w:val="24"/>
-              </w:rPr>
-              <w:t>nama</w:t>
-            </w:r>
-            <w:proofErr w:type="spellEnd"/>
-            <w:r>
-              <w:rPr>
-                <w:rFonts w:ascii="Arial Nova Cond" w:hAnsi="Arial Nova Cond"/>
-                <w:b/>
-                <w:bCs/>
-                <w:szCs w:val="24"/>
-              </w:rPr>
-              <w:t>}</w:t>
+              <w:t>${nama}</w:t>
             </w:r>
           </w:p>
           <w:p>
@@ -5696,7 +5697,6 @@
       </w:pPr>
     </w:p>
     <w:sectPr>
-      <w:headerReference w:type="default" r:id="rId7"/>
       <w:pgSz w:w="11906" w:h="16838"/>
       <w:pgMar w:top="1440" w:right="1440" w:bottom="1440" w:left="1440" w:header="708" w:footer="708" w:gutter="0"/>
       <w:cols w:space="708"/>
@@ -5707,7 +5707,7 @@
 </file>
 
 <file path=word/endnotes.xml><?xml version="1.0" encoding="utf-8"?>
-<w:endnotes xmlns:wpc="http://schemas.microsoft.com/office/word/2010/wordprocessingCanvas" xmlns:cx="http://schemas.microsoft.com/office/drawing/2014/chartex" xmlns:cx1="http://schemas.microsoft.com/office/drawing/2015/9/8/chartex" xmlns:cx2="http://schemas.microsoft.com/office/drawing/2015/10/21/chartex" xmlns:cx3="http://schemas.microsoft.com/office/drawing/2016/5/9/chartex" xmlns:cx4="http://schemas.microsoft.com/office/drawing/2016/5/10/chartex" xmlns:cx5="http://schemas.microsoft.com/office/drawing/2016/5/11/chartex" xmlns:cx6="http://schemas.microsoft.com/office/drawing/2016/5/12/chartex" xmlns:cx7="http://schemas.microsoft.com/office/drawing/2016/5/13/chartex" xmlns:cx8="http://schemas.microsoft.com/office/drawing/2016/5/14/chartex" xmlns:mc="http://schemas.openxmlformats.org/markup-compatibility/2006" xmlns:aink="http://schemas.microsoft.com/office/drawing/2016/ink" xmlns:am3d="http://schemas.microsoft.com/office/drawing/2017/model3d" xmlns:o="urn:schemas-microsoft-com:office:office" xmlns:oel="http://schemas.microsoft.com/office/2019/extlst" xmlns:r="http://schemas.openxmlformats.org/officeDocument/2006/relationships" xmlns:m="http://schemas.openxmlformats.org/officeDocument/2006/math" xmlns:v="urn:schemas-microsoft-com:vml" xmlns:wp14="http://schemas.microsoft.com/office/word/2010/wordprocessingDrawing" xmlns:wp="http://schemas.openxmlformats.org/drawingml/2006/wordprocessingDrawing" xmlns:w10="urn:schemas-microsoft-com:office:word" xmlns:w="http://schemas.openxmlformats.org/wordprocessingml/2006/main" xmlns:w14="http://schemas.microsoft.com/office/word/2010/wordml" xmlns:w15="http://schemas.microsoft.com/office/word/2012/wordml" xmlns:w16cex="http://schemas.microsoft.com/office/word/2018/wordml/cex" xmlns:w16cid="http://schemas.microsoft.com/office/word/2016/wordml/cid" xmlns:w16="http://schemas.microsoft.com/office/word/2018/wordml" xmlns:w16du="http://schemas.microsoft.com/office/word/2023/wordml/word16du" xmlns:w16sdtdh="http://schemas.microsoft.com/office/word/2020/wordml/sdtdatahash" xmlns:w16se="http://schemas.microsoft.com/office/word/2015/wordml/symex" xmlns:wpg="http://schemas.microsoft.com/office/word/2010/wordprocessingGroup" xmlns:wpi="http://schemas.microsoft.com/office/word/2010/wordprocessingInk" xmlns:wne="http://schemas.microsoft.com/office/word/2006/wordml" xmlns:wps="http://schemas.microsoft.com/office/word/2010/wordprocessingShape" mc:Ignorable="w14 w15 w16se w16cid w16 w16cex w16sdtdh w16du wp14">
+<w:endnotes xmlns:wpc="http://schemas.microsoft.com/office/word/2010/wordprocessingCanvas" xmlns:cx="http://schemas.microsoft.com/office/drawing/2014/chartex" xmlns:cx1="http://schemas.microsoft.com/office/drawing/2015/9/8/chartex" xmlns:cx2="http://schemas.microsoft.com/office/drawing/2015/10/21/chartex" xmlns:cx3="http://schemas.microsoft.com/office/drawing/2016/5/9/chartex" xmlns:cx4="http://schemas.microsoft.com/office/drawing/2016/5/10/chartex" xmlns:cx5="http://schemas.microsoft.com/office/drawing/2016/5/11/chartex" xmlns:cx6="http://schemas.microsoft.com/office/drawing/2016/5/12/chartex" xmlns:cx7="http://schemas.microsoft.com/office/drawing/2016/5/13/chartex" xmlns:cx8="http://schemas.microsoft.com/office/drawing/2016/5/14/chartex" xmlns:mc="http://schemas.openxmlformats.org/markup-compatibility/2006" xmlns:aink="http://schemas.microsoft.com/office/drawing/2016/ink" xmlns:am3d="http://schemas.microsoft.com/office/drawing/2017/model3d" xmlns:o="urn:schemas-microsoft-com:office:office" xmlns:oel="http://schemas.microsoft.com/office/2019/extlst" xmlns:r="http://schemas.openxmlformats.org/officeDocument/2006/relationships" xmlns:m="http://schemas.openxmlformats.org/officeDocument/2006/math" xmlns:v="urn:schemas-microsoft-com:vml" xmlns:wp14="http://schemas.microsoft.com/office/word/2010/wordprocessingDrawing" xmlns:wp="http://schemas.openxmlformats.org/drawingml/2006/wordprocessingDrawing" xmlns:w10="urn:schemas-microsoft-com:office:word" xmlns:w="http://schemas.openxmlformats.org/wordprocessingml/2006/main" xmlns:w14="http://schemas.microsoft.com/office/word/2010/wordml" xmlns:w15="http://schemas.microsoft.com/office/word/2012/wordml" xmlns:w16cex="http://schemas.microsoft.com/office/word/2018/wordml/cex" xmlns:w16cid="http://schemas.microsoft.com/office/word/2016/wordml/cid" xmlns:w16="http://schemas.microsoft.com/office/word/2018/wordml" xmlns:w16du="http://schemas.microsoft.com/office/word/2023/wordml/word16du" xmlns:w16sdtdh="http://schemas.microsoft.com/office/word/2020/wordml/sdtdatahash" xmlns:w16sdtfl="http://schemas.microsoft.com/office/word/2024/wordml/sdtformatlock" xmlns:w16se="http://schemas.microsoft.com/office/word/2015/wordml/symex" xmlns:wpg="http://schemas.microsoft.com/office/word/2010/wordprocessingGroup" xmlns:wpi="http://schemas.microsoft.com/office/word/2010/wordprocessingInk" xmlns:wne="http://schemas.microsoft.com/office/word/2006/wordml" xmlns:wps="http://schemas.microsoft.com/office/word/2010/wordprocessingShape" mc:Ignorable="w14 w15 w16se w16cid w16 w16cex w16sdtdh w16sdtfl w16du wp14">
   <w:endnote w:type="separator" w:id="-1">
     <w:p>
       <w:pPr>
@@ -5732,7 +5732,7 @@
 </file>
 
 <file path=word/footnotes.xml><?xml version="1.0" encoding="utf-8"?>
-<w:footnotes xmlns:wpc="http://schemas.microsoft.com/office/word/2010/wordprocessingCanvas" xmlns:cx="http://schemas.microsoft.com/office/drawing/2014/chartex" xmlns:cx1="http://schemas.microsoft.com/office/drawing/2015/9/8/chartex" xmlns:cx2="http://schemas.microsoft.com/office/drawing/2015/10/21/chartex" xmlns:cx3="http://schemas.microsoft.com/office/drawing/2016/5/9/chartex" xmlns:cx4="http://schemas.microsoft.com/office/drawing/2016/5/10/chartex" xmlns:cx5="http://schemas.microsoft.com/office/drawing/2016/5/11/chartex" xmlns:cx6="http://schemas.microsoft.com/office/drawing/2016/5/12/chartex" xmlns:cx7="http://schemas.microsoft.com/office/drawing/2016/5/13/chartex" xmlns:cx8="http://schemas.microsoft.com/office/drawing/2016/5/14/chartex" xmlns:mc="http://schemas.openxmlformats.org/markup-compatibility/2006" xmlns:aink="http://schemas.microsoft.com/office/drawing/2016/ink" xmlns:am3d="http://schemas.microsoft.com/office/drawing/2017/model3d" xmlns:o="urn:schemas-microsoft-com:office:office" xmlns:oel="http://schemas.microsoft.com/office/2019/extlst" xmlns:r="http://schemas.openxmlformats.org/officeDocument/2006/relationships" xmlns:m="http://schemas.openxmlformats.org/officeDocument/2006/math" xmlns:v="urn:schemas-microsoft-com:vml" xmlns:wp14="http://schemas.microsoft.com/office/word/2010/wordprocessingDrawing" xmlns:wp="http://schemas.openxmlformats.org/drawingml/2006/wordprocessingDrawing" xmlns:w10="urn:schemas-microsoft-com:office:word" xmlns:w="http://schemas.openxmlformats.org/wordprocessingml/2006/main" xmlns:w14="http://schemas.microsoft.com/office/word/2010/wordml" xmlns:w15="http://schemas.microsoft.com/office/word/2012/wordml" xmlns:w16cex="http://schemas.microsoft.com/office/word/2018/wordml/cex" xmlns:w16cid="http://schemas.microsoft.com/office/word/2016/wordml/cid" xmlns:w16="http://schemas.microsoft.com/office/word/2018/wordml" xmlns:w16du="http://schemas.microsoft.com/office/word/2023/wordml/word16du" xmlns:w16sdtdh="http://schemas.microsoft.com/office/word/2020/wordml/sdtdatahash" xmlns:w16se="http://schemas.microsoft.com/office/word/2015/wordml/symex" xmlns:wpg="http://schemas.microsoft.com/office/word/2010/wordprocessingGroup" xmlns:wpi="http://schemas.microsoft.com/office/word/2010/wordprocessingInk" xmlns:wne="http://schemas.microsoft.com/office/word/2006/wordml" xmlns:wps="http://schemas.microsoft.com/office/word/2010/wordprocessingShape" mc:Ignorable="w14 w15 w16se w16cid w16 w16cex w16sdtdh w16du wp14">
+<w:footnotes xmlns:wpc="http://schemas.microsoft.com/office/word/2010/wordprocessingCanvas" xmlns:cx="http://schemas.microsoft.com/office/drawing/2014/chartex" xmlns:cx1="http://schemas.microsoft.com/office/drawing/2015/9/8/chartex" xmlns:cx2="http://schemas.microsoft.com/office/drawing/2015/10/21/chartex" xmlns:cx3="http://schemas.microsoft.com/office/drawing/2016/5/9/chartex" xmlns:cx4="http://schemas.microsoft.com/office/drawing/2016/5/10/chartex" xmlns:cx5="http://schemas.microsoft.com/office/drawing/2016/5/11/chartex" xmlns:cx6="http://schemas.microsoft.com/office/drawing/2016/5/12/chartex" xmlns:cx7="http://schemas.microsoft.com/office/drawing/2016/5/13/chartex" xmlns:cx8="http://schemas.microsoft.com/office/drawing/2016/5/14/chartex" xmlns:mc="http://schemas.openxmlformats.org/markup-compatibility/2006" xmlns:aink="http://schemas.microsoft.com/office/drawing/2016/ink" xmlns:am3d="http://schemas.microsoft.com/office/drawing/2017/model3d" xmlns:o="urn:schemas-microsoft-com:office:office" xmlns:oel="http://schemas.microsoft.com/office/2019/extlst" xmlns:r="http://schemas.openxmlformats.org/officeDocument/2006/relationships" xmlns:m="http://schemas.openxmlformats.org/officeDocument/2006/math" xmlns:v="urn:schemas-microsoft-com:vml" xmlns:wp14="http://schemas.microsoft.com/office/word/2010/wordprocessingDrawing" xmlns:wp="http://schemas.openxmlformats.org/drawingml/2006/wordprocessingDrawing" xmlns:w10="urn:schemas-microsoft-com:office:word" xmlns:w="http://schemas.openxmlformats.org/wordprocessingml/2006/main" xmlns:w14="http://schemas.microsoft.com/office/word/2010/wordml" xmlns:w15="http://schemas.microsoft.com/office/word/2012/wordml" xmlns:w16cex="http://schemas.microsoft.com/office/word/2018/wordml/cex" xmlns:w16cid="http://schemas.microsoft.com/office/word/2016/wordml/cid" xmlns:w16="http://schemas.microsoft.com/office/word/2018/wordml" xmlns:w16du="http://schemas.microsoft.com/office/word/2023/wordml/word16du" xmlns:w16sdtdh="http://schemas.microsoft.com/office/word/2020/wordml/sdtdatahash" xmlns:w16sdtfl="http://schemas.microsoft.com/office/word/2024/wordml/sdtformatlock" xmlns:w16se="http://schemas.microsoft.com/office/word/2015/wordml/symex" xmlns:wpg="http://schemas.microsoft.com/office/word/2010/wordprocessingGroup" xmlns:wpi="http://schemas.microsoft.com/office/word/2010/wordprocessingInk" xmlns:wne="http://schemas.microsoft.com/office/word/2006/wordml" xmlns:wps="http://schemas.microsoft.com/office/word/2010/wordprocessingShape" mc:Ignorable="w14 w15 w16se w16cid w16 w16cex w16sdtdh w16sdtfl w16du wp14">
   <w:footnote w:type="separator" w:id="-1">
     <w:p>
       <w:pPr>
@@ -5756,72 +5756,8 @@
 </w:footnotes>
 </file>
 
-<file path=word/header1.xml><?xml version="1.0" encoding="utf-8"?>
-<w:hdr xmlns:wpc="http://schemas.microsoft.com/office/word/2010/wordprocessingCanvas" xmlns:cx="http://schemas.microsoft.com/office/drawing/2014/chartex" xmlns:cx1="http://schemas.microsoft.com/office/drawing/2015/9/8/chartex" xmlns:cx2="http://schemas.microsoft.com/office/drawing/2015/10/21/chartex" xmlns:cx3="http://schemas.microsoft.com/office/drawing/2016/5/9/chartex" xmlns:cx4="http://schemas.microsoft.com/office/drawing/2016/5/10/chartex" xmlns:cx5="http://schemas.microsoft.com/office/drawing/2016/5/11/chartex" xmlns:cx6="http://schemas.microsoft.com/office/drawing/2016/5/12/chartex" xmlns:cx7="http://schemas.microsoft.com/office/drawing/2016/5/13/chartex" xmlns:cx8="http://schemas.microsoft.com/office/drawing/2016/5/14/chartex" xmlns:mc="http://schemas.openxmlformats.org/markup-compatibility/2006" xmlns:aink="http://schemas.microsoft.com/office/drawing/2016/ink" xmlns:am3d="http://schemas.microsoft.com/office/drawing/2017/model3d" xmlns:o="urn:schemas-microsoft-com:office:office" xmlns:oel="http://schemas.microsoft.com/office/2019/extlst" xmlns:r="http://schemas.openxmlformats.org/officeDocument/2006/relationships" xmlns:m="http://schemas.openxmlformats.org/officeDocument/2006/math" xmlns:v="urn:schemas-microsoft-com:vml" xmlns:wp14="http://schemas.microsoft.com/office/word/2010/wordprocessingDrawing" xmlns:wp="http://schemas.openxmlformats.org/drawingml/2006/wordprocessingDrawing" xmlns:w10="urn:schemas-microsoft-com:office:word" xmlns:w="http://schemas.openxmlformats.org/wordprocessingml/2006/main" xmlns:w14="http://schemas.microsoft.com/office/word/2010/wordml" xmlns:w15="http://schemas.microsoft.com/office/word/2012/wordml" xmlns:w16cex="http://schemas.microsoft.com/office/word/2018/wordml/cex" xmlns:w16cid="http://schemas.microsoft.com/office/word/2016/wordml/cid" xmlns:w16="http://schemas.microsoft.com/office/word/2018/wordml" xmlns:w16du="http://schemas.microsoft.com/office/word/2023/wordml/word16du" xmlns:w16sdtdh="http://schemas.microsoft.com/office/word/2020/wordml/sdtdatahash" xmlns:w16se="http://schemas.microsoft.com/office/word/2015/wordml/symex" xmlns:wpg="http://schemas.microsoft.com/office/word/2010/wordprocessingGroup" xmlns:wpi="http://schemas.microsoft.com/office/word/2010/wordprocessingInk" xmlns:wne="http://schemas.microsoft.com/office/word/2006/wordml" xmlns:wps="http://schemas.microsoft.com/office/word/2010/wordprocessingShape" mc:Ignorable="w14 w15 w16se w16cid w16 w16cex w16sdtdh w16du wp14">
-  <w:p>
-    <w:pPr>
-      <w:pStyle w:val="Header"/>
-    </w:pPr>
-    <w:r>
-      <w:rPr>
-        <w:noProof/>
-      </w:rPr>
-      <w:drawing>
-        <wp:anchor distT="0" distB="0" distL="114300" distR="114300" simplePos="0" relativeHeight="251658240" behindDoc="0" locked="0" layoutInCell="1" allowOverlap="1" wp14:anchorId="6B15649F" wp14:editId="23EA5DE9">
-          <wp:simplePos x="0" y="0"/>
-          <wp:positionH relativeFrom="margin">
-            <wp:posOffset>-2540</wp:posOffset>
-          </wp:positionH>
-          <wp:positionV relativeFrom="paragraph">
-            <wp:posOffset>-328930</wp:posOffset>
-          </wp:positionV>
-          <wp:extent cx="5731510" cy="694690"/>
-          <wp:effectExtent l="0" t="0" r="2540" b="0"/>
-          <wp:wrapTopAndBottom/>
-          <wp:docPr id="56860535" name="Picture 1"/>
-          <wp:cNvGraphicFramePr>
-            <a:graphicFrameLocks xmlns:a="http://schemas.openxmlformats.org/drawingml/2006/main" noChangeAspect="1"/>
-          </wp:cNvGraphicFramePr>
-          <a:graphic xmlns:a="http://schemas.openxmlformats.org/drawingml/2006/main">
-            <a:graphicData uri="http://schemas.openxmlformats.org/drawingml/2006/picture">
-              <pic:pic xmlns:pic="http://schemas.openxmlformats.org/drawingml/2006/picture">
-                <pic:nvPicPr>
-                  <pic:cNvPr id="2128046814" name="Picture 2128046814"/>
-                  <pic:cNvPicPr/>
-                </pic:nvPicPr>
-                <pic:blipFill>
-                  <a:blip r:embed="rId1">
-                    <a:extLst>
-                      <a:ext uri="{28A0092B-C50C-407E-A947-70E740481C1C}">
-                        <a14:useLocalDpi xmlns:a14="http://schemas.microsoft.com/office/drawing/2010/main" val="0"/>
-                      </a:ext>
-                    </a:extLst>
-                  </a:blip>
-                  <a:stretch>
-                    <a:fillRect/>
-                  </a:stretch>
-                </pic:blipFill>
-                <pic:spPr>
-                  <a:xfrm>
-                    <a:off x="0" y="0"/>
-                    <a:ext cx="5731510" cy="694690"/>
-                  </a:xfrm>
-                  <a:prstGeom prst="rect">
-                    <a:avLst/>
-                  </a:prstGeom>
-                </pic:spPr>
-              </pic:pic>
-            </a:graphicData>
-          </a:graphic>
-        </wp:anchor>
-      </w:drawing>
-    </w:r>
-  </w:p>
-</w:hdr>
-</file>
-
 <file path=word/numbering.xml><?xml version="1.0" encoding="utf-8"?>
-<w:numbering xmlns:wpc="http://schemas.microsoft.com/office/word/2010/wordprocessingCanvas" xmlns:cx="http://schemas.microsoft.com/office/drawing/2014/chartex" xmlns:cx1="http://schemas.microsoft.com/office/drawing/2015/9/8/chartex" xmlns:cx2="http://schemas.microsoft.com/office/drawing/2015/10/21/chartex" xmlns:cx3="http://schemas.microsoft.com/office/drawing/2016/5/9/chartex" xmlns:cx4="http://schemas.microsoft.com/office/drawing/2016/5/10/chartex" xmlns:cx5="http://schemas.microsoft.com/office/drawing/2016/5/11/chartex" xmlns:cx6="http://schemas.microsoft.com/office/drawing/2016/5/12/chartex" xmlns:cx7="http://schemas.microsoft.com/office/drawing/2016/5/13/chartex" xmlns:cx8="http://schemas.microsoft.com/office/drawing/2016/5/14/chartex" xmlns:mc="http://schemas.openxmlformats.org/markup-compatibility/2006" xmlns:aink="http://schemas.microsoft.com/office/drawing/2016/ink" xmlns:am3d="http://schemas.microsoft.com/office/drawing/2017/model3d" xmlns:o="urn:schemas-microsoft-com:office:office" xmlns:oel="http://schemas.microsoft.com/office/2019/extlst" xmlns:r="http://schemas.openxmlformats.org/officeDocument/2006/relationships" xmlns:m="http://schemas.openxmlformats.org/officeDocument/2006/math" xmlns:v="urn:schemas-microsoft-com:vml" xmlns:wp14="http://schemas.microsoft.com/office/word/2010/wordprocessingDrawing" xmlns:wp="http://schemas.openxmlformats.org/drawingml/2006/wordprocessingDrawing" xmlns:w10="urn:schemas-microsoft-com:office:word" xmlns:w="http://schemas.openxmlformats.org/wordprocessingml/2006/main" xmlns:w14="http://schemas.microsoft.com/office/word/2010/wordml" xmlns:w15="http://schemas.microsoft.com/office/word/2012/wordml" xmlns:w16cex="http://schemas.microsoft.com/office/word/2018/wordml/cex" xmlns:w16cid="http://schemas.microsoft.com/office/word/2016/wordml/cid" xmlns:w16="http://schemas.microsoft.com/office/word/2018/wordml" xmlns:w16du="http://schemas.microsoft.com/office/word/2023/wordml/word16du" xmlns:w16sdtdh="http://schemas.microsoft.com/office/word/2020/wordml/sdtdatahash" xmlns:w16se="http://schemas.microsoft.com/office/word/2015/wordml/symex" xmlns:wpg="http://schemas.microsoft.com/office/word/2010/wordprocessingGroup" xmlns:wpi="http://schemas.microsoft.com/office/word/2010/wordprocessingInk" xmlns:wne="http://schemas.microsoft.com/office/word/2006/wordml" xmlns:wps="http://schemas.microsoft.com/office/word/2010/wordprocessingShape" mc:Ignorable="w14 w15 w16se w16cid w16 w16cex w16sdtdh w16du wp14">
+<w:numbering xmlns:wpc="http://schemas.microsoft.com/office/word/2010/wordprocessingCanvas" xmlns:cx="http://schemas.microsoft.com/office/drawing/2014/chartex" xmlns:cx1="http://schemas.microsoft.com/office/drawing/2015/9/8/chartex" xmlns:cx2="http://schemas.microsoft.com/office/drawing/2015/10/21/chartex" xmlns:cx3="http://schemas.microsoft.com/office/drawing/2016/5/9/chartex" xmlns:cx4="http://schemas.microsoft.com/office/drawing/2016/5/10/chartex" xmlns:cx5="http://schemas.microsoft.com/office/drawing/2016/5/11/chartex" xmlns:cx6="http://schemas.microsoft.com/office/drawing/2016/5/12/chartex" xmlns:cx7="http://schemas.microsoft.com/office/drawing/2016/5/13/chartex" xmlns:cx8="http://schemas.microsoft.com/office/drawing/2016/5/14/chartex" xmlns:mc="http://schemas.openxmlformats.org/markup-compatibility/2006" xmlns:aink="http://schemas.microsoft.com/office/drawing/2016/ink" xmlns:am3d="http://schemas.microsoft.com/office/drawing/2017/model3d" xmlns:o="urn:schemas-microsoft-com:office:office" xmlns:oel="http://schemas.microsoft.com/office/2019/extlst" xmlns:r="http://schemas.openxmlformats.org/officeDocument/2006/relationships" xmlns:m="http://schemas.openxmlformats.org/officeDocument/2006/math" xmlns:v="urn:schemas-microsoft-com:vml" xmlns:wp14="http://schemas.microsoft.com/office/word/2010/wordprocessingDrawing" xmlns:wp="http://schemas.openxmlformats.org/drawingml/2006/wordprocessingDrawing" xmlns:w10="urn:schemas-microsoft-com:office:word" xmlns:w="http://schemas.openxmlformats.org/wordprocessingml/2006/main" xmlns:w14="http://schemas.microsoft.com/office/word/2010/wordml" xmlns:w15="http://schemas.microsoft.com/office/word/2012/wordml" xmlns:w16cex="http://schemas.microsoft.com/office/word/2018/wordml/cex" xmlns:w16cid="http://schemas.microsoft.com/office/word/2016/wordml/cid" xmlns:w16="http://schemas.microsoft.com/office/word/2018/wordml" xmlns:w16du="http://schemas.microsoft.com/office/word/2023/wordml/word16du" xmlns:w16sdtdh="http://schemas.microsoft.com/office/word/2020/wordml/sdtdatahash" xmlns:w16sdtfl="http://schemas.microsoft.com/office/word/2024/wordml/sdtformatlock" xmlns:w16se="http://schemas.microsoft.com/office/word/2015/wordml/symex" xmlns:wpg="http://schemas.microsoft.com/office/word/2010/wordprocessingGroup" xmlns:wpi="http://schemas.microsoft.com/office/word/2010/wordprocessingInk" xmlns:wne="http://schemas.microsoft.com/office/word/2006/wordml" xmlns:wps="http://schemas.microsoft.com/office/word/2010/wordprocessingShape" mc:Ignorable="w14 w15 w16se w16cid w16 w16cex w16sdtdh w16sdtfl w16du wp14">
   <w:abstractNum w:abstractNumId="0" w15:restartNumberingAfterBreak="0">
     <w:nsid w:val="03DD67FE"/>
     <w:multiLevelType w:val="hybridMultilevel"/>
@@ -6218,7 +6154,7 @@
 </file>
 
 <file path=word/styles.xml><?xml version="1.0" encoding="utf-8"?>
-<w:styles xmlns:mc="http://schemas.openxmlformats.org/markup-compatibility/2006" xmlns:r="http://schemas.openxmlformats.org/officeDocument/2006/relationships" xmlns:w="http://schemas.openxmlformats.org/wordprocessingml/2006/main" xmlns:w14="http://schemas.microsoft.com/office/word/2010/wordml" xmlns:w15="http://schemas.microsoft.com/office/word/2012/wordml" xmlns:w16cex="http://schemas.microsoft.com/office/word/2018/wordml/cex" xmlns:w16cid="http://schemas.microsoft.com/office/word/2016/wordml/cid" xmlns:w16="http://schemas.microsoft.com/office/word/2018/wordml" xmlns:w16du="http://schemas.microsoft.com/office/word/2023/wordml/word16du" xmlns:w16sdtdh="http://schemas.microsoft.com/office/word/2020/wordml/sdtdatahash" xmlns:w16se="http://schemas.microsoft.com/office/word/2015/wordml/symex" mc:Ignorable="w14 w15 w16se w16cid w16 w16cex w16sdtdh w16du">
+<w:styles xmlns:mc="http://schemas.openxmlformats.org/markup-compatibility/2006" xmlns:r="http://schemas.openxmlformats.org/officeDocument/2006/relationships" xmlns:w="http://schemas.openxmlformats.org/wordprocessingml/2006/main" xmlns:w14="http://schemas.microsoft.com/office/word/2010/wordml" xmlns:w15="http://schemas.microsoft.com/office/word/2012/wordml" xmlns:w16cex="http://schemas.microsoft.com/office/word/2018/wordml/cex" xmlns:w16cid="http://schemas.microsoft.com/office/word/2016/wordml/cid" xmlns:w16="http://schemas.microsoft.com/office/word/2018/wordml" xmlns:w16du="http://schemas.microsoft.com/office/word/2023/wordml/word16du" xmlns:w16sdtdh="http://schemas.microsoft.com/office/word/2020/wordml/sdtdatahash" xmlns:w16sdtfl="http://schemas.microsoft.com/office/word/2024/wordml/sdtformatlock" xmlns:w16se="http://schemas.microsoft.com/office/word/2015/wordml/symex" mc:Ignorable="w14 w15 w16se w16cid w16 w16cex w16sdtdh w16sdtfl w16du">
   <w:docDefaults>
     <w:rPrDefault>
       <w:rPr>
@@ -6820,6 +6756,7 @@
   <w:style w:type="character" w:default="1" w:styleId="DefaultParagraphFont">
     <w:name w:val="Default Paragraph Font"/>
     <w:uiPriority w:val="1"/>
+    <w:semiHidden/>
     <w:unhideWhenUsed/>
   </w:style>
   <w:style w:type="table" w:default="1" w:styleId="TableNormal">

</xml_diff>